<commit_message>
Added 10th and 11th answers
</commit_message>
<xml_diff>
--- a/docs/Izveštaj.docx
+++ b/docs/Izveštaj.docx
@@ -6,6 +6,8 @@
       <w:pPr>
         <w:pStyle w:val="Zaglavljenaslovnestrane"/>
       </w:pPr>
+      <w:bookmarkStart w:id="0" w:name="_Hlk94989052"/>
+      <w:bookmarkEnd w:id="0"/>
       <w:r>
         <w:t>Универзитет</w:t>
       </w:r>
@@ -160,8 +162,8 @@
         <w:tblLook w:val="01E0" w:firstRow="1" w:lastRow="1" w:firstColumn="1" w:lastColumn="1" w:noHBand="0" w:noVBand="0"/>
       </w:tblPr>
       <w:tblGrid>
-        <w:gridCol w:w="6057"/>
-        <w:gridCol w:w="3581"/>
+        <w:gridCol w:w="6204"/>
+        <w:gridCol w:w="3650"/>
       </w:tblGrid>
       <w:tr>
         <w:tc>
@@ -325,12 +327,12 @@
       <w:pPr>
         <w:pStyle w:val="SadrajLiteratura"/>
       </w:pPr>
-      <w:bookmarkStart w:id="0" w:name="_Toc94731144"/>
+      <w:bookmarkStart w:id="1" w:name="_Toc94731144"/>
       <w:r>
         <w:lastRenderedPageBreak/>
         <w:t>Садржај</w:t>
       </w:r>
-      <w:bookmarkEnd w:id="0"/>
+      <w:bookmarkEnd w:id="1"/>
     </w:p>
     <w:p>
       <w:pPr>
@@ -1753,12 +1755,12 @@
       <w:pPr>
         <w:pStyle w:val="Heading1"/>
       </w:pPr>
-      <w:bookmarkStart w:id="1" w:name="_Toc94731145"/>
+      <w:bookmarkStart w:id="2" w:name="_Toc94731145"/>
       <w:r>
         <w:lastRenderedPageBreak/>
         <w:t>Чишћење података</w:t>
       </w:r>
-      <w:bookmarkEnd w:id="1"/>
+      <w:bookmarkEnd w:id="2"/>
     </w:p>
     <w:p>
       <w:pPr>
@@ -2241,9 +2243,15 @@
         <w:spacing w:line="360" w:lineRule="auto"/>
         <w:jc w:val="center"/>
       </w:pPr>
-      <w:bookmarkStart w:id="2" w:name="_Toc94806733"/>
-      <w:r>
-        <w:t xml:space="preserve">Табела </w:t>
+      <w:bookmarkStart w:id="3" w:name="_Toc94806733"/>
+      <w:proofErr w:type="spellStart"/>
+      <w:r>
+        <w:lastRenderedPageBreak/>
+        <w:t>Табела</w:t>
+      </w:r>
+      <w:proofErr w:type="spellEnd"/>
+      <w:r>
+        <w:t xml:space="preserve"> </w:t>
       </w:r>
       <w:r>
         <w:fldChar w:fldCharType="begin"/>
@@ -2293,7 +2301,7 @@
         </w:rPr>
         <w:t>Утицај чишћења на величину скупа података</w:t>
       </w:r>
-      <w:bookmarkEnd w:id="2"/>
+      <w:bookmarkEnd w:id="3"/>
     </w:p>
     <w:tbl>
       <w:tblPr>
@@ -2680,7 +2688,7 @@
       <w:pPr>
         <w:pStyle w:val="Heading1"/>
       </w:pPr>
-      <w:bookmarkStart w:id="3" w:name="_Toc94731146"/>
+      <w:bookmarkStart w:id="4" w:name="_Toc94731146"/>
       <w:r>
         <w:lastRenderedPageBreak/>
         <w:t>Моделова</w:t>
@@ -2688,7 +2696,7 @@
       <w:r>
         <w:t>ње мрежа</w:t>
       </w:r>
-      <w:bookmarkEnd w:id="3"/>
+      <w:bookmarkEnd w:id="4"/>
     </w:p>
     <w:p>
       <w:pPr>
@@ -2697,14 +2705,14 @@
           <w:lang w:val="sr-Latn-RS"/>
         </w:rPr>
       </w:pPr>
-      <w:bookmarkStart w:id="4" w:name="_Toc94731147"/>
+      <w:bookmarkStart w:id="5" w:name="_Toc94731147"/>
       <w:r>
         <w:rPr>
           <w:lang w:val="sr-Latn-RS"/>
         </w:rPr>
         <w:t>Subreddit network – SNet</w:t>
       </w:r>
-      <w:bookmarkEnd w:id="4"/>
+      <w:bookmarkEnd w:id="5"/>
     </w:p>
     <w:p>
       <w:pPr>
@@ -2826,7 +2834,7 @@
           <w:lang w:val="sr-Latn-RS"/>
         </w:rPr>
       </w:pPr>
-      <w:bookmarkStart w:id="5" w:name="_Toc94806725"/>
+      <w:bookmarkStart w:id="6" w:name="_Toc94806725"/>
       <w:r>
         <w:t xml:space="preserve">Слика </w:t>
       </w:r>
@@ -2881,7 +2889,7 @@
         </w:rPr>
         <w:t>SNet</w:t>
       </w:r>
-      <w:bookmarkEnd w:id="5"/>
+      <w:bookmarkEnd w:id="6"/>
     </w:p>
     <w:p>
       <w:pPr>
@@ -2915,7 +2923,7 @@
           <w:lang w:val="sr-Latn-RS"/>
         </w:rPr>
       </w:pPr>
-      <w:bookmarkStart w:id="6" w:name="_Toc94731148"/>
+      <w:bookmarkStart w:id="7" w:name="_Toc94731148"/>
       <w:r>
         <w:rPr>
           <w:lang w:val="sr-Latn-RS"/>
@@ -2923,7 +2931,7 @@
         <w:lastRenderedPageBreak/>
         <w:t>Filtered subreddit network – SNetF</w:t>
       </w:r>
-      <w:bookmarkEnd w:id="6"/>
+      <w:bookmarkEnd w:id="7"/>
     </w:p>
     <w:p>
       <w:pPr>
@@ -3026,7 +3034,7 @@
           <w:lang w:val="sr-Cyrl-RS"/>
         </w:rPr>
       </w:pPr>
-      <w:bookmarkStart w:id="7" w:name="_Toc94806726"/>
+      <w:bookmarkStart w:id="8" w:name="_Toc94806726"/>
       <w:r>
         <w:t xml:space="preserve">Слика </w:t>
       </w:r>
@@ -3078,7 +3086,7 @@
         </w:rPr>
         <w:t>Расподела тежина грана</w:t>
       </w:r>
-      <w:bookmarkEnd w:id="7"/>
+      <w:bookmarkEnd w:id="8"/>
     </w:p>
     <w:p>
       <w:pPr>
@@ -3119,7 +3127,7 @@
         <w:t xml:space="preserve"> који представљају гране огромне тежине</w:t>
       </w:r>
       <w:r>
-        <w:t xml:space="preserve">. Из претходно наведенеог може се рећи да тежине грана, као и тежине чворова прате </w:t>
+        <w:t xml:space="preserve">. Из претходно наведеног може се рећи да тежине грана, као и тежине чворова прате </w:t>
       </w:r>
       <w:r>
         <w:rPr>
@@ -3170,9 +3178,14 @@
         <w:spacing w:line="360" w:lineRule="auto"/>
         <w:jc w:val="center"/>
       </w:pPr>
-      <w:bookmarkStart w:id="8" w:name="_Toc94806734"/>
-      <w:r>
-        <w:t xml:space="preserve">Табела </w:t>
+      <w:bookmarkStart w:id="9" w:name="_Toc94806734"/>
+      <w:proofErr w:type="spellStart"/>
+      <w:r>
+        <w:t>Табела</w:t>
+      </w:r>
+      <w:proofErr w:type="spellEnd"/>
+      <w:r>
+        <w:t xml:space="preserve"> </w:t>
       </w:r>
       <w:r>
         <w:fldChar w:fldCharType="begin"/>
@@ -3219,7 +3232,7 @@
         </w:rPr>
         <w:t xml:space="preserve"> Промена броја грана приликом филтрације</w:t>
       </w:r>
-      <w:bookmarkEnd w:id="8"/>
+      <w:bookmarkEnd w:id="9"/>
     </w:p>
     <w:tbl>
       <w:tblPr>
@@ -3430,7 +3443,7 @@
           <w:lang w:val="sr-Latn-RS"/>
         </w:rPr>
       </w:pPr>
-      <w:bookmarkStart w:id="9" w:name="_Toc94806727"/>
+      <w:bookmarkStart w:id="10" w:name="_Toc94806727"/>
       <w:r>
         <w:t xml:space="preserve">Слика </w:t>
       </w:r>
@@ -3485,7 +3498,7 @@
         </w:rPr>
         <w:t xml:space="preserve"> SNetF</w:t>
       </w:r>
-      <w:bookmarkEnd w:id="9"/>
+      <w:bookmarkEnd w:id="10"/>
     </w:p>
     <w:p>
       <w:pPr>
@@ -3512,11 +3525,11 @@
       <w:pPr>
         <w:pStyle w:val="Heading2"/>
       </w:pPr>
-      <w:bookmarkStart w:id="10" w:name="_Toc94731149"/>
+      <w:bookmarkStart w:id="11" w:name="_Toc94731149"/>
       <w:r>
         <w:t>Targeted subreddit network – SNetT</w:t>
       </w:r>
-      <w:bookmarkEnd w:id="10"/>
+      <w:bookmarkEnd w:id="11"/>
     </w:p>
     <w:p>
       <w:pPr>
@@ -3636,7 +3649,7 @@
           <w:lang w:val="sr-Latn-RS"/>
         </w:rPr>
       </w:pPr>
-      <w:bookmarkStart w:id="11" w:name="_Toc94806728"/>
+      <w:bookmarkStart w:id="12" w:name="_Toc94806728"/>
       <w:r>
         <w:t xml:space="preserve">Слика </w:t>
       </w:r>
@@ -3703,7 +3716,7 @@
         </w:rPr>
         <w:t>etT</w:t>
       </w:r>
-      <w:bookmarkEnd w:id="11"/>
+      <w:bookmarkEnd w:id="12"/>
     </w:p>
     <w:p>
       <w:pPr>
@@ -3723,11 +3736,11 @@
       <w:pPr>
         <w:pStyle w:val="Heading2"/>
       </w:pPr>
-      <w:bookmarkStart w:id="12" w:name="_Toc94731150"/>
+      <w:bookmarkStart w:id="13" w:name="_Toc94731150"/>
       <w:r>
         <w:t>User network – UserNet</w:t>
       </w:r>
-      <w:bookmarkEnd w:id="12"/>
+      <w:bookmarkEnd w:id="13"/>
     </w:p>
     <w:p>
       <w:pPr>
@@ -3818,7 +3831,7 @@
         <w:pStyle w:val="Caption"/>
         <w:jc w:val="center"/>
       </w:pPr>
-      <w:bookmarkStart w:id="13" w:name="_Toc94806729"/>
+      <w:bookmarkStart w:id="14" w:name="_Toc94806729"/>
       <w:r>
         <w:t xml:space="preserve">Слика </w:t>
       </w:r>
@@ -3876,7 +3889,7 @@
         </w:rPr>
         <w:t>UserNet</w:t>
       </w:r>
-      <w:bookmarkEnd w:id="13"/>
+      <w:bookmarkEnd w:id="14"/>
     </w:p>
     <w:p>
       <w:pPr>
@@ -3886,11 +3899,11 @@
         <w:lastRenderedPageBreak/>
         <w:t xml:space="preserve"> </w:t>
       </w:r>
-      <w:bookmarkStart w:id="14" w:name="_Toc94731151"/>
+      <w:bookmarkStart w:id="15" w:name="_Toc94731151"/>
       <w:r>
         <w:t>Статистичка обрада података</w:t>
       </w:r>
-      <w:bookmarkEnd w:id="14"/>
+      <w:bookmarkEnd w:id="15"/>
     </w:p>
     <w:p>
       <w:pPr>
@@ -3928,9 +3941,14 @@
         <w:spacing w:line="360" w:lineRule="auto"/>
         <w:jc w:val="center"/>
       </w:pPr>
-      <w:bookmarkStart w:id="15" w:name="_Toc94806735"/>
-      <w:r>
-        <w:t xml:space="preserve">Табела </w:t>
+      <w:bookmarkStart w:id="16" w:name="_Toc94806735"/>
+      <w:proofErr w:type="spellStart"/>
+      <w:r>
+        <w:t>Табела</w:t>
+      </w:r>
+      <w:proofErr w:type="spellEnd"/>
+      <w:r>
+        <w:t xml:space="preserve"> </w:t>
       </w:r>
       <w:r>
         <w:fldChar w:fldCharType="begin"/>
@@ -3980,7 +3998,7 @@
         </w:rPr>
         <w:t>Анализа сабредита</w:t>
       </w:r>
-      <w:bookmarkEnd w:id="15"/>
+      <w:bookmarkEnd w:id="16"/>
     </w:p>
     <w:p>
       <w:pPr>
@@ -4012,7 +4030,7 @@
           <v:shape id="_x0000_i1025" type="#_x0000_t75" style="width:186pt;height:162pt" o:ole="">
             <v:imagedata r:id="rId20" o:title=""/>
           </v:shape>
-          <o:OLEObject Type="Embed" ProgID="Excel.Sheet.12" ShapeID="_x0000_i1025" DrawAspect="Content" ObjectID="_1705429125" r:id="rId21"/>
+          <o:OLEObject Type="Embed" ProgID="Excel.Sheet.12" ShapeID="_x0000_i1025" DrawAspect="Content" ObjectID="_1705606834" r:id="rId21"/>
         </w:object>
       </w:r>
       <w:r>
@@ -4023,7 +4041,7 @@
           <v:shape id="_x0000_i1026" type="#_x0000_t75" style="width:198pt;height:162pt" o:ole="">
             <v:imagedata r:id="rId22" o:title=""/>
           </v:shape>
-          <o:OLEObject Type="Embed" ProgID="Excel.Sheet.12" ShapeID="_x0000_i1026" DrawAspect="Content" ObjectID="_1705429126" r:id="rId23"/>
+          <o:OLEObject Type="Embed" ProgID="Excel.Sheet.12" ShapeID="_x0000_i1026" DrawAspect="Content" ObjectID="_1705606835" r:id="rId23"/>
         </w:object>
       </w:r>
     </w:p>
@@ -4075,9 +4093,15 @@
         <w:spacing w:line="360" w:lineRule="auto"/>
         <w:jc w:val="center"/>
       </w:pPr>
-      <w:bookmarkStart w:id="16" w:name="_Toc94806736"/>
-      <w:r>
-        <w:t xml:space="preserve">Табела </w:t>
+      <w:bookmarkStart w:id="17" w:name="_Toc94806736"/>
+      <w:proofErr w:type="spellStart"/>
+      <w:r>
+        <w:lastRenderedPageBreak/>
+        <w:t>Табела</w:t>
+      </w:r>
+      <w:proofErr w:type="spellEnd"/>
+      <w:r>
+        <w:t xml:space="preserve"> </w:t>
       </w:r>
       <w:r>
         <w:fldChar w:fldCharType="begin"/>
@@ -4124,7 +4148,7 @@
         </w:rPr>
         <w:t xml:space="preserve"> Анализа корисника</w:t>
       </w:r>
-      <w:bookmarkEnd w:id="16"/>
+      <w:bookmarkEnd w:id="17"/>
     </w:p>
     <w:p>
       <w:pPr>
@@ -4137,7 +4161,7 @@
           <v:shape id="_x0000_i1027" type="#_x0000_t75" style="width:222pt;height:162pt" o:ole="">
             <v:imagedata r:id="rId24" o:title=""/>
           </v:shape>
-          <o:OLEObject Type="Embed" ProgID="Excel.Sheet.12" ShapeID="_x0000_i1027" DrawAspect="Content" ObjectID="_1705429127" r:id="rId25"/>
+          <o:OLEObject Type="Embed" ProgID="Excel.Sheet.12" ShapeID="_x0000_i1027" DrawAspect="Content" ObjectID="_1705606836" r:id="rId25"/>
         </w:object>
       </w:r>
       <w:r>
@@ -4148,7 +4172,7 @@
           <v:shape id="_x0000_i1028" type="#_x0000_t75" style="width:3in;height:162pt" o:ole="">
             <v:imagedata r:id="rId26" o:title=""/>
           </v:shape>
-          <o:OLEObject Type="Embed" ProgID="Excel.Sheet.12" ShapeID="_x0000_i1028" DrawAspect="Content" ObjectID="_1705429128" r:id="rId27"/>
+          <o:OLEObject Type="Embed" ProgID="Excel.Sheet.12" ShapeID="_x0000_i1028" DrawAspect="Content" ObjectID="_1705606837" r:id="rId27"/>
         </w:object>
       </w:r>
     </w:p>
@@ -4177,7 +4201,6 @@
         </w:numPr>
       </w:pPr>
       <w:r>
-        <w:lastRenderedPageBreak/>
         <w:t>Који корисници су активни на највећем броју сабредита? На колико су сабредита активни?</w:t>
       </w:r>
     </w:p>
@@ -4188,9 +4211,14 @@
         <w:spacing w:line="360" w:lineRule="auto"/>
         <w:jc w:val="center"/>
       </w:pPr>
-      <w:bookmarkStart w:id="17" w:name="_Toc94806737"/>
-      <w:r>
-        <w:t xml:space="preserve">Табела </w:t>
+      <w:bookmarkStart w:id="18" w:name="_Toc94806737"/>
+      <w:proofErr w:type="spellStart"/>
+      <w:r>
+        <w:t>Табела</w:t>
+      </w:r>
+      <w:proofErr w:type="spellEnd"/>
+      <w:r>
+        <w:t xml:space="preserve"> </w:t>
       </w:r>
       <w:r>
         <w:fldChar w:fldCharType="begin"/>
@@ -4237,7 +4265,7 @@
         </w:rPr>
         <w:t xml:space="preserve"> Најактивнији корисници</w:t>
       </w:r>
-      <w:bookmarkEnd w:id="17"/>
+      <w:bookmarkEnd w:id="18"/>
     </w:p>
     <w:p>
       <w:pPr>
@@ -4256,7 +4284,7 @@
           <v:shape id="_x0000_i1029" type="#_x0000_t75" style="width:198pt;height:162pt" o:ole="">
             <v:imagedata r:id="rId28" o:title=""/>
           </v:shape>
-          <o:OLEObject Type="Embed" ProgID="Excel.Sheet.12" ShapeID="_x0000_i1029" DrawAspect="Content" ObjectID="_1705429129" r:id="rId29"/>
+          <o:OLEObject Type="Embed" ProgID="Excel.Sheet.12" ShapeID="_x0000_i1029" DrawAspect="Content" ObjectID="_1705606838" r:id="rId29"/>
         </w:object>
       </w:r>
     </w:p>
@@ -4299,6 +4327,7 @@
         <w:rPr>
           <w:noProof/>
         </w:rPr>
+        <w:lastRenderedPageBreak/>
         <w:drawing>
           <wp:inline distT="0" distB="0" distL="0" distR="0" wp14:anchorId="23481B18" wp14:editId="55F25695">
             <wp:extent cx="4482593" cy="3364377"/>
@@ -4354,7 +4383,7 @@
         <w:pStyle w:val="Caption"/>
         <w:jc w:val="center"/>
       </w:pPr>
-      <w:bookmarkStart w:id="18" w:name="_Toc94806730"/>
+      <w:bookmarkStart w:id="19" w:name="_Toc94806730"/>
       <w:r>
         <w:t xml:space="preserve">Слика </w:t>
       </w:r>
@@ -4403,7 +4432,7 @@
         </w:rPr>
         <w:t xml:space="preserve"> Пирсонов коефицијент корелације</w:t>
       </w:r>
-      <w:bookmarkEnd w:id="18"/>
+      <w:bookmarkEnd w:id="19"/>
     </w:p>
     <w:p>
       <w:pPr>
@@ -4484,9 +4513,14 @@
           <w:lang w:val="sr-Latn-RS"/>
         </w:rPr>
       </w:pPr>
-      <w:bookmarkStart w:id="19" w:name="_Toc94806738"/>
-      <w:r>
-        <w:t xml:space="preserve">Табела </w:t>
+      <w:bookmarkStart w:id="20" w:name="_Toc94806738"/>
+      <w:proofErr w:type="spellStart"/>
+      <w:r>
+        <w:t>Табела</w:t>
+      </w:r>
+      <w:proofErr w:type="spellEnd"/>
+      <w:r>
+        <w:t xml:space="preserve"> </w:t>
       </w:r>
       <w:r>
         <w:fldChar w:fldCharType="begin"/>
@@ -4533,7 +4567,7 @@
         </w:rPr>
         <w:t xml:space="preserve"> Објаве са највећим бројем коментара</w:t>
       </w:r>
-      <w:bookmarkEnd w:id="19"/>
+      <w:bookmarkEnd w:id="20"/>
     </w:p>
     <w:p>
       <w:pPr>
@@ -4549,7 +4583,7 @@
           <v:shape id="_x0000_i1030" type="#_x0000_t75" style="width:438pt;height:162pt" o:ole="">
             <v:imagedata r:id="rId31" o:title=""/>
           </v:shape>
-          <o:OLEObject Type="Embed" ProgID="Excel.Sheet.12" ShapeID="_x0000_i1030" DrawAspect="Content" ObjectID="_1705429130" r:id="rId32"/>
+          <o:OLEObject Type="Embed" ProgID="Excel.Sheet.12" ShapeID="_x0000_i1030" DrawAspect="Content" ObjectID="_1705606839" r:id="rId32"/>
         </w:object>
       </w:r>
     </w:p>
@@ -4557,7 +4591,7 @@
       <w:pPr>
         <w:pStyle w:val="Heading1"/>
       </w:pPr>
-      <w:bookmarkStart w:id="20" w:name="_Toc94731152"/>
+      <w:bookmarkStart w:id="21" w:name="_Toc94731152"/>
       <w:r>
         <w:lastRenderedPageBreak/>
         <w:t xml:space="preserve">Основна </w:t>
@@ -4568,7 +4602,7 @@
       <w:r>
         <w:t xml:space="preserve"> моделованих мрежа</w:t>
       </w:r>
-      <w:bookmarkEnd w:id="20"/>
+      <w:bookmarkEnd w:id="21"/>
     </w:p>
     <w:p>
       <w:pPr>
@@ -4604,8 +4638,13 @@
         <w:spacing w:line="360" w:lineRule="auto"/>
         <w:jc w:val="center"/>
       </w:pPr>
-      <w:r>
-        <w:t xml:space="preserve">Табела </w:t>
+      <w:proofErr w:type="spellStart"/>
+      <w:r>
+        <w:t>Табела</w:t>
+      </w:r>
+      <w:proofErr w:type="spellEnd"/>
+      <w:r>
+        <w:t xml:space="preserve"> </w:t>
       </w:r>
       <w:r>
         <w:fldChar w:fldCharType="begin"/>
@@ -5153,8 +5192,13 @@
         <w:spacing w:line="360" w:lineRule="auto"/>
         <w:jc w:val="center"/>
       </w:pPr>
-      <w:r>
-        <w:t xml:space="preserve">Табела </w:t>
+      <w:proofErr w:type="spellStart"/>
+      <w:r>
+        <w:t>Табела</w:t>
+      </w:r>
+      <w:proofErr w:type="spellEnd"/>
+      <w:r>
+        <w:t xml:space="preserve"> </w:t>
       </w:r>
       <w:r>
         <w:fldChar w:fldCharType="begin"/>
@@ -5458,11 +5502,12 @@
         <w:rPr>
           <w:noProof/>
         </w:rPr>
+        <w:lastRenderedPageBreak/>
         <w:drawing>
-          <wp:inline distT="0" distB="0" distL="0" distR="0" wp14:anchorId="6F1FC012" wp14:editId="59C41C89">
-            <wp:extent cx="4290647" cy="2860431"/>
-            <wp:effectExtent l="0" t="0" r="0" b="0"/>
-            <wp:docPr id="9" name="Picture 9" descr="Application, table&#10;&#10;Description automatically generated"/>
+          <wp:inline distT="0" distB="0" distL="0" distR="0" wp14:anchorId="6F1FC012" wp14:editId="4B395E9C">
+            <wp:extent cx="4303125" cy="2848391"/>
+            <wp:effectExtent l="0" t="0" r="2540" b="9525"/>
+            <wp:docPr id="9" name="Picture 9"/>
             <wp:cNvGraphicFramePr>
               <a:graphicFrameLocks xmlns:a="http://schemas.openxmlformats.org/drawingml/2006/main" noChangeAspect="1"/>
             </wp:cNvGraphicFramePr>
@@ -5470,7 +5515,7 @@
               <a:graphicData uri="http://schemas.openxmlformats.org/drawingml/2006/picture">
                 <pic:pic xmlns:pic="http://schemas.openxmlformats.org/drawingml/2006/picture">
                   <pic:nvPicPr>
-                    <pic:cNvPr id="9" name="Picture 9" descr="Application, table&#10;&#10;Description automatically generated"/>
+                    <pic:cNvPr id="9" name="Picture 9"/>
                     <pic:cNvPicPr>
                       <a:picLocks noChangeAspect="1" noChangeArrowheads="1"/>
                     </pic:cNvPicPr>
@@ -5483,7 +5528,6 @@
                         </a:ext>
                       </a:extLst>
                     </a:blip>
-                    <a:srcRect/>
                     <a:stretch>
                       <a:fillRect/>
                     </a:stretch>
@@ -5491,7 +5535,7 @@
                   <pic:spPr bwMode="auto">
                     <a:xfrm>
                       <a:off x="0" y="0"/>
-                      <a:ext cx="4303125" cy="2868749"/>
+                      <a:ext cx="4303125" cy="2848391"/>
                     </a:xfrm>
                     <a:prstGeom prst="rect">
                       <a:avLst/>
@@ -5596,12 +5640,11 @@
         <w:rPr>
           <w:noProof/>
         </w:rPr>
-        <w:lastRenderedPageBreak/>
         <w:drawing>
-          <wp:inline distT="0" distB="0" distL="0" distR="0" wp14:anchorId="59FEBC21" wp14:editId="13645EEE">
-            <wp:extent cx="4297680" cy="2862072"/>
+          <wp:inline distT="0" distB="0" distL="0" distR="0" wp14:anchorId="59FEBC21" wp14:editId="674A513F">
+            <wp:extent cx="4297680" cy="2784751"/>
             <wp:effectExtent l="0" t="0" r="7620" b="0"/>
-            <wp:docPr id="10" name="Picture 10" descr="Table&#10;&#10;Description automatically generated"/>
+            <wp:docPr id="10" name="Picture 10"/>
             <wp:cNvGraphicFramePr>
               <a:graphicFrameLocks xmlns:a="http://schemas.openxmlformats.org/drawingml/2006/main" noChangeAspect="1"/>
             </wp:cNvGraphicFramePr>
@@ -5609,7 +5652,7 @@
               <a:graphicData uri="http://schemas.openxmlformats.org/drawingml/2006/picture">
                 <pic:pic xmlns:pic="http://schemas.openxmlformats.org/drawingml/2006/picture">
                   <pic:nvPicPr>
-                    <pic:cNvPr id="10" name="Picture 10" descr="Table&#10;&#10;Description automatically generated"/>
+                    <pic:cNvPr id="10" name="Picture 10"/>
                     <pic:cNvPicPr>
                       <a:picLocks noChangeAspect="1" noChangeArrowheads="1"/>
                     </pic:cNvPicPr>
@@ -5622,7 +5665,6 @@
                         </a:ext>
                       </a:extLst>
                     </a:blip>
-                    <a:srcRect/>
                     <a:stretch>
                       <a:fillRect/>
                     </a:stretch>
@@ -5630,7 +5672,7 @@
                   <pic:spPr bwMode="auto">
                     <a:xfrm>
                       <a:off x="0" y="0"/>
-                      <a:ext cx="4297680" cy="2862072"/>
+                      <a:ext cx="4297680" cy="2784751"/>
                     </a:xfrm>
                     <a:prstGeom prst="rect">
                       <a:avLst/>
@@ -5700,12 +5742,38 @@
       <w:r>
         <w:t xml:space="preserve"> </w:t>
       </w:r>
-      <w:r>
-        <w:t>Величина компонената мреже SNet</w:t>
+      <w:proofErr w:type="spellStart"/>
+      <w:r>
+        <w:t>Величина</w:t>
+      </w:r>
+      <w:proofErr w:type="spellEnd"/>
+      <w:r>
+        <w:t xml:space="preserve"> </w:t>
+      </w:r>
+      <w:proofErr w:type="spellStart"/>
+      <w:r>
+        <w:t>компонената</w:t>
+      </w:r>
+      <w:proofErr w:type="spellEnd"/>
+      <w:r>
+        <w:t xml:space="preserve"> </w:t>
+      </w:r>
+      <w:proofErr w:type="spellStart"/>
+      <w:r>
+        <w:t>мреже</w:t>
+      </w:r>
+      <w:proofErr w:type="spellEnd"/>
+      <w:r>
+        <w:t xml:space="preserve"> </w:t>
+      </w:r>
+      <w:proofErr w:type="spellStart"/>
+      <w:r>
+        <w:t>SNet</w:t>
       </w:r>
       <w:r>
         <w:t>F</w:t>
       </w:r>
+      <w:proofErr w:type="spellEnd"/>
     </w:p>
     <w:p>
       <w:pPr>
@@ -5748,11 +5816,12 @@
         <w:rPr>
           <w:noProof/>
         </w:rPr>
+        <w:lastRenderedPageBreak/>
         <w:drawing>
-          <wp:inline distT="0" distB="0" distL="0" distR="0" wp14:anchorId="0F9549A7" wp14:editId="0C9A9DDE">
-            <wp:extent cx="4297680" cy="2862072"/>
-            <wp:effectExtent l="0" t="0" r="7620" b="0"/>
-            <wp:docPr id="11" name="Picture 11" descr="Table&#10;&#10;Description automatically generated"/>
+          <wp:inline distT="0" distB="0" distL="0" distR="0" wp14:anchorId="0F9549A7" wp14:editId="1CFA7A96">
+            <wp:extent cx="4297680" cy="2799733"/>
+            <wp:effectExtent l="0" t="0" r="7620" b="635"/>
+            <wp:docPr id="11" name="Picture 11"/>
             <wp:cNvGraphicFramePr>
               <a:graphicFrameLocks xmlns:a="http://schemas.openxmlformats.org/drawingml/2006/main" noChangeAspect="1"/>
             </wp:cNvGraphicFramePr>
@@ -5760,7 +5829,7 @@
               <a:graphicData uri="http://schemas.openxmlformats.org/drawingml/2006/picture">
                 <pic:pic xmlns:pic="http://schemas.openxmlformats.org/drawingml/2006/picture">
                   <pic:nvPicPr>
-                    <pic:cNvPr id="11" name="Picture 11" descr="Table&#10;&#10;Description automatically generated"/>
+                    <pic:cNvPr id="11" name="Picture 11"/>
                     <pic:cNvPicPr>
                       <a:picLocks noChangeAspect="1" noChangeArrowheads="1"/>
                     </pic:cNvPicPr>
@@ -5773,7 +5842,6 @@
                         </a:ext>
                       </a:extLst>
                     </a:blip>
-                    <a:srcRect/>
                     <a:stretch>
                       <a:fillRect/>
                     </a:stretch>
@@ -5781,7 +5849,7 @@
                   <pic:spPr bwMode="auto">
                     <a:xfrm>
                       <a:off x="0" y="0"/>
-                      <a:ext cx="4297680" cy="2862072"/>
+                      <a:ext cx="4297680" cy="2799733"/>
                     </a:xfrm>
                     <a:prstGeom prst="rect">
                       <a:avLst/>
@@ -5851,12 +5919,38 @@
       <w:r>
         <w:t xml:space="preserve"> </w:t>
       </w:r>
-      <w:r>
-        <w:t>Величина компонената мреже SNet</w:t>
+      <w:proofErr w:type="spellStart"/>
+      <w:r>
+        <w:t>Величина</w:t>
+      </w:r>
+      <w:proofErr w:type="spellEnd"/>
+      <w:r>
+        <w:t xml:space="preserve"> </w:t>
+      </w:r>
+      <w:proofErr w:type="spellStart"/>
+      <w:r>
+        <w:t>компонената</w:t>
+      </w:r>
+      <w:proofErr w:type="spellEnd"/>
+      <w:r>
+        <w:t xml:space="preserve"> </w:t>
+      </w:r>
+      <w:proofErr w:type="spellStart"/>
+      <w:r>
+        <w:t>мреже</w:t>
+      </w:r>
+      <w:proofErr w:type="spellEnd"/>
+      <w:r>
+        <w:t xml:space="preserve"> </w:t>
+      </w:r>
+      <w:proofErr w:type="spellStart"/>
+      <w:r>
+        <w:t>SNet</w:t>
       </w:r>
       <w:r>
         <w:t>T</w:t>
       </w:r>
+      <w:proofErr w:type="spellEnd"/>
     </w:p>
     <w:p>
       <w:pPr>
@@ -5869,12 +5963,11 @@
         <w:rPr>
           <w:noProof/>
         </w:rPr>
-        <w:lastRenderedPageBreak/>
         <w:drawing>
-          <wp:inline distT="0" distB="0" distL="0" distR="0" wp14:anchorId="792F2555" wp14:editId="79C9727A">
-            <wp:extent cx="4297680" cy="2862072"/>
-            <wp:effectExtent l="0" t="0" r="7620" b="0"/>
-            <wp:docPr id="12" name="Picture 12" descr="Table&#10;&#10;Description automatically generated"/>
+          <wp:inline distT="0" distB="0" distL="0" distR="0" wp14:anchorId="792F2555" wp14:editId="487CF754">
+            <wp:extent cx="4266219" cy="2862072"/>
+            <wp:effectExtent l="0" t="0" r="1270" b="0"/>
+            <wp:docPr id="12" name="Picture 12"/>
             <wp:cNvGraphicFramePr>
               <a:graphicFrameLocks xmlns:a="http://schemas.openxmlformats.org/drawingml/2006/main" noChangeAspect="1"/>
             </wp:cNvGraphicFramePr>
@@ -5882,7 +5975,7 @@
               <a:graphicData uri="http://schemas.openxmlformats.org/drawingml/2006/picture">
                 <pic:pic xmlns:pic="http://schemas.openxmlformats.org/drawingml/2006/picture">
                   <pic:nvPicPr>
-                    <pic:cNvPr id="12" name="Picture 12" descr="Table&#10;&#10;Description automatically generated"/>
+                    <pic:cNvPr id="12" name="Picture 12"/>
                     <pic:cNvPicPr>
                       <a:picLocks noChangeAspect="1" noChangeArrowheads="1"/>
                     </pic:cNvPicPr>
@@ -5895,7 +5988,6 @@
                         </a:ext>
                       </a:extLst>
                     </a:blip>
-                    <a:srcRect/>
                     <a:stretch>
                       <a:fillRect/>
                     </a:stretch>
@@ -5903,7 +5995,7 @@
                   <pic:spPr bwMode="auto">
                     <a:xfrm>
                       <a:off x="0" y="0"/>
-                      <a:ext cx="4297680" cy="2862072"/>
+                      <a:ext cx="4266219" cy="2862072"/>
                     </a:xfrm>
                     <a:prstGeom prst="rect">
                       <a:avLst/>
@@ -5971,15 +6063,38 @@
       <w:r>
         <w:t xml:space="preserve"> </w:t>
       </w:r>
-      <w:r>
-        <w:t xml:space="preserve">Величина компонената мреже </w:t>
-      </w:r>
+      <w:proofErr w:type="spellStart"/>
+      <w:r>
+        <w:t>Величина</w:t>
+      </w:r>
+      <w:proofErr w:type="spellEnd"/>
+      <w:r>
+        <w:t xml:space="preserve"> </w:t>
+      </w:r>
+      <w:proofErr w:type="spellStart"/>
+      <w:r>
+        <w:t>компонената</w:t>
+      </w:r>
+      <w:proofErr w:type="spellEnd"/>
+      <w:r>
+        <w:t xml:space="preserve"> </w:t>
+      </w:r>
+      <w:proofErr w:type="spellStart"/>
+      <w:r>
+        <w:t>мреже</w:t>
+      </w:r>
+      <w:proofErr w:type="spellEnd"/>
+      <w:r>
+        <w:t xml:space="preserve"> </w:t>
+      </w:r>
+      <w:proofErr w:type="spellStart"/>
       <w:r>
         <w:t>User</w:t>
       </w:r>
       <w:r>
         <w:t>Net</w:t>
       </w:r>
+      <w:proofErr w:type="spellEnd"/>
     </w:p>
     <w:p>
       <w:pPr>
@@ -6053,8 +6168,14 @@
         <w:spacing w:line="360" w:lineRule="auto"/>
         <w:jc w:val="center"/>
       </w:pPr>
-      <w:r>
-        <w:t xml:space="preserve">Табела </w:t>
+      <w:proofErr w:type="spellStart"/>
+      <w:r>
+        <w:lastRenderedPageBreak/>
+        <w:t>Табела</w:t>
+      </w:r>
+      <w:proofErr w:type="spellEnd"/>
+      <w:r>
+        <w:t xml:space="preserve"> </w:t>
       </w:r>
       <w:r>
         <w:fldChar w:fldCharType="begin"/>
@@ -6111,11 +6232,11 @@
         <w:tblLook w:val="04A0" w:firstRow="1" w:lastRow="0" w:firstColumn="1" w:lastColumn="0" w:noHBand="0" w:noVBand="1"/>
       </w:tblPr>
       <w:tblGrid>
-        <w:gridCol w:w="2324"/>
-        <w:gridCol w:w="876"/>
-        <w:gridCol w:w="856"/>
-        <w:gridCol w:w="870"/>
-        <w:gridCol w:w="1056"/>
+        <w:gridCol w:w="1413"/>
+        <w:gridCol w:w="1417"/>
+        <w:gridCol w:w="1560"/>
+        <w:gridCol w:w="1559"/>
+        <w:gridCol w:w="1456"/>
       </w:tblGrid>
       <w:tr>
         <w:trPr>
@@ -6125,7 +6246,12 @@
         <w:tc>
           <w:tcPr>
             <w:cnfStyle w:val="001000000000" w:firstRow="0" w:lastRow="0" w:firstColumn="1" w:lastColumn="0" w:oddVBand="0" w:evenVBand="0" w:oddHBand="0" w:evenHBand="0" w:firstRowFirstColumn="0" w:firstRowLastColumn="0" w:lastRowFirstColumn="0" w:lastRowLastColumn="0"/>
-            <w:tcW w:w="2324" w:type="dxa"/>
+            <w:tcW w:w="1413" w:type="dxa"/>
+            <w:vMerge w:val="restart"/>
+            <w:tcBorders>
+              <w:bottom w:val="single" w:sz="4" w:space="0" w:color="auto"/>
+              <w:right w:val="single" w:sz="4" w:space="0" w:color="auto"/>
+            </w:tcBorders>
             <w:vAlign w:val="center"/>
           </w:tcPr>
           <w:p>
@@ -6138,7 +6264,41 @@
         </w:tc>
         <w:tc>
           <w:tcPr>
-            <w:tcW w:w="876" w:type="dxa"/>
+            <w:tcW w:w="1417" w:type="dxa"/>
+            <w:tcBorders>
+              <w:top w:val="single" w:sz="4" w:space="0" w:color="auto"/>
+              <w:left w:val="single" w:sz="4" w:space="0" w:color="auto"/>
+              <w:bottom w:val="single" w:sz="4" w:space="0" w:color="auto"/>
+              <w:right w:val="single" w:sz="4" w:space="0" w:color="auto"/>
+            </w:tcBorders>
+            <w:vAlign w:val="center"/>
+          </w:tcPr>
+          <w:p>
+            <w:pPr>
+              <w:pStyle w:val="Tekst"/>
+              <w:ind w:firstLine="0"/>
+              <w:jc w:val="center"/>
+              <w:cnfStyle w:val="100000000000" w:firstRow="1" w:lastRow="0" w:firstColumn="0" w:lastColumn="0" w:oddVBand="0" w:evenVBand="0" w:oddHBand="0" w:evenHBand="0" w:firstRowFirstColumn="0" w:firstRowLastColumn="0" w:lastRowFirstColumn="0" w:lastRowLastColumn="0"/>
+              <w:rPr>
+                <w:b w:val="0"/>
+                <w:bCs w:val="0"/>
+                <w:lang w:val="sr-Latn-RS"/>
+              </w:rPr>
+            </w:pPr>
+            <w:r>
+              <w:t>Просечни</w:t>
+            </w:r>
+          </w:p>
+        </w:tc>
+        <w:tc>
+          <w:tcPr>
+            <w:tcW w:w="1560" w:type="dxa"/>
+            <w:tcBorders>
+              <w:top w:val="single" w:sz="4" w:space="0" w:color="auto"/>
+              <w:left w:val="single" w:sz="4" w:space="0" w:color="auto"/>
+              <w:bottom w:val="single" w:sz="4" w:space="0" w:color="auto"/>
+              <w:right w:val="single" w:sz="4" w:space="0" w:color="auto"/>
+            </w:tcBorders>
             <w:vAlign w:val="center"/>
           </w:tcPr>
           <w:p>
@@ -6152,16 +6312,47 @@
               </w:rPr>
             </w:pPr>
             <w:r>
-              <w:rPr>
-                <w:lang w:val="sr-Latn-RS"/>
-              </w:rPr>
-              <w:t>SNet</w:t>
+              <w:t>Глобални</w:t>
             </w:r>
           </w:p>
         </w:tc>
         <w:tc>
           <w:tcPr>
-            <w:tcW w:w="856" w:type="dxa"/>
+            <w:tcW w:w="1559" w:type="dxa"/>
+            <w:tcBorders>
+              <w:top w:val="single" w:sz="4" w:space="0" w:color="auto"/>
+              <w:left w:val="single" w:sz="4" w:space="0" w:color="auto"/>
+              <w:bottom w:val="single" w:sz="4" w:space="0" w:color="auto"/>
+              <w:right w:val="single" w:sz="4" w:space="0" w:color="auto"/>
+            </w:tcBorders>
+            <w:vAlign w:val="center"/>
+          </w:tcPr>
+          <w:p>
+            <w:pPr>
+              <w:pStyle w:val="Tekst"/>
+              <w:ind w:firstLine="0"/>
+              <w:jc w:val="center"/>
+              <w:cnfStyle w:val="100000000000" w:firstRow="1" w:lastRow="0" w:firstColumn="0" w:lastColumn="0" w:oddVBand="0" w:evenVBand="0" w:oddHBand="0" w:evenHBand="0" w:firstRowFirstColumn="0" w:firstRowLastColumn="0" w:lastRowFirstColumn="0" w:lastRowLastColumn="0"/>
+              <w:rPr>
+                <w:b w:val="0"/>
+                <w:bCs w:val="0"/>
+                <w:lang w:val="sr-Latn-RS"/>
+              </w:rPr>
+            </w:pPr>
+            <w:r>
+              <w:t>Просечни</w:t>
+            </w:r>
+          </w:p>
+        </w:tc>
+        <w:tc>
+          <w:tcPr>
+            <w:tcW w:w="1456" w:type="dxa"/>
+            <w:tcBorders>
+              <w:top w:val="single" w:sz="4" w:space="0" w:color="auto"/>
+              <w:left w:val="single" w:sz="4" w:space="0" w:color="auto"/>
+              <w:bottom w:val="single" w:sz="4" w:space="0" w:color="auto"/>
+              <w:right w:val="single" w:sz="4" w:space="0" w:color="auto"/>
+            </w:tcBorders>
             <w:vAlign w:val="center"/>
           </w:tcPr>
           <w:p>
@@ -6175,16 +6366,1792 @@
               </w:rPr>
             </w:pPr>
             <w:r>
-              <w:rPr>
-                <w:lang w:val="sr-Latn-RS"/>
-              </w:rPr>
-              <w:t>SNetF</w:t>
+              <w:t>Глобални</w:t>
+            </w:r>
+          </w:p>
+        </w:tc>
+      </w:tr>
+      <w:tr>
+        <w:trPr>
+          <w:cnfStyle w:val="000000100000" w:firstRow="0" w:lastRow="0" w:firstColumn="0" w:lastColumn="0" w:oddVBand="0" w:evenVBand="0" w:oddHBand="1" w:evenHBand="0" w:firstRowFirstColumn="0" w:firstRowLastColumn="0" w:lastRowFirstColumn="0" w:lastRowLastColumn="0"/>
+          <w:jc w:val="center"/>
+        </w:trPr>
+        <w:tc>
+          <w:tcPr>
+            <w:cnfStyle w:val="001000000000" w:firstRow="0" w:lastRow="0" w:firstColumn="1" w:lastColumn="0" w:oddVBand="0" w:evenVBand="0" w:oddHBand="0" w:evenHBand="0" w:firstRowFirstColumn="0" w:firstRowLastColumn="0" w:lastRowFirstColumn="0" w:lastRowLastColumn="0"/>
+            <w:tcW w:w="1413" w:type="dxa"/>
+            <w:vMerge/>
+            <w:tcBorders>
+              <w:top w:val="single" w:sz="12" w:space="0" w:color="666666" w:themeColor="text1" w:themeTint="99"/>
+              <w:bottom w:val="single" w:sz="4" w:space="0" w:color="auto"/>
+              <w:right w:val="single" w:sz="4" w:space="0" w:color="auto"/>
+            </w:tcBorders>
+            <w:vAlign w:val="center"/>
+          </w:tcPr>
+          <w:p>
+            <w:pPr>
+              <w:pStyle w:val="Tekst"/>
+              <w:ind w:firstLine="0"/>
+              <w:jc w:val="center"/>
+            </w:pPr>
+          </w:p>
+        </w:tc>
+        <w:tc>
+          <w:tcPr>
+            <w:tcW w:w="2977" w:type="dxa"/>
+            <w:gridSpan w:val="2"/>
+            <w:tcBorders>
+              <w:top w:val="single" w:sz="4" w:space="0" w:color="auto"/>
+              <w:left w:val="single" w:sz="4" w:space="0" w:color="auto"/>
+              <w:bottom w:val="single" w:sz="4" w:space="0" w:color="auto"/>
+              <w:right w:val="single" w:sz="4" w:space="0" w:color="auto"/>
+            </w:tcBorders>
+            <w:shd w:val="clear" w:color="auto" w:fill="D9D9D9" w:themeFill="background1" w:themeFillShade="D9"/>
+            <w:vAlign w:val="center"/>
+          </w:tcPr>
+          <w:p>
+            <w:pPr>
+              <w:pStyle w:val="Tekst"/>
+              <w:ind w:firstLine="0"/>
+              <w:jc w:val="center"/>
+              <w:cnfStyle w:val="000000100000" w:firstRow="0" w:lastRow="0" w:firstColumn="0" w:lastColumn="0" w:oddVBand="0" w:evenVBand="0" w:oddHBand="1" w:evenHBand="0" w:firstRowFirstColumn="0" w:firstRowLastColumn="0" w:lastRowFirstColumn="0" w:lastRowLastColumn="0"/>
+            </w:pPr>
+            <w:r>
+              <w:t>Са утицајем тежина грана</w:t>
             </w:r>
           </w:p>
         </w:tc>
         <w:tc>
           <w:tcPr>
-            <w:tcW w:w="870" w:type="dxa"/>
+            <w:tcW w:w="3015" w:type="dxa"/>
+            <w:gridSpan w:val="2"/>
+            <w:tcBorders>
+              <w:top w:val="single" w:sz="4" w:space="0" w:color="auto"/>
+              <w:left w:val="single" w:sz="4" w:space="0" w:color="auto"/>
+              <w:bottom w:val="single" w:sz="4" w:space="0" w:color="auto"/>
+              <w:right w:val="single" w:sz="4" w:space="0" w:color="auto"/>
+            </w:tcBorders>
+            <w:shd w:val="clear" w:color="auto" w:fill="D9D9D9" w:themeFill="background1" w:themeFillShade="D9"/>
+            <w:vAlign w:val="center"/>
+          </w:tcPr>
+          <w:p>
+            <w:pPr>
+              <w:pStyle w:val="Tekst"/>
+              <w:ind w:firstLine="0"/>
+              <w:jc w:val="center"/>
+              <w:cnfStyle w:val="000000100000" w:firstRow="0" w:lastRow="0" w:firstColumn="0" w:lastColumn="0" w:oddVBand="0" w:evenVBand="0" w:oddHBand="1" w:evenHBand="0" w:firstRowFirstColumn="0" w:firstRowLastColumn="0" w:lastRowFirstColumn="0" w:lastRowLastColumn="0"/>
+            </w:pPr>
+            <w:r>
+              <w:t>Без утицаја тежина грана</w:t>
+            </w:r>
+          </w:p>
+        </w:tc>
+      </w:tr>
+      <w:tr>
+        <w:trPr>
+          <w:jc w:val="center"/>
+        </w:trPr>
+        <w:tc>
+          <w:tcPr>
+            <w:cnfStyle w:val="001000000000" w:firstRow="0" w:lastRow="0" w:firstColumn="1" w:lastColumn="0" w:oddVBand="0" w:evenVBand="0" w:oddHBand="0" w:evenHBand="0" w:firstRowFirstColumn="0" w:firstRowLastColumn="0" w:lastRowFirstColumn="0" w:lastRowLastColumn="0"/>
+            <w:tcW w:w="1413" w:type="dxa"/>
+            <w:tcBorders>
+              <w:top w:val="single" w:sz="4" w:space="0" w:color="auto"/>
+            </w:tcBorders>
+            <w:vAlign w:val="center"/>
+          </w:tcPr>
+          <w:p>
+            <w:pPr>
+              <w:pStyle w:val="Tekst"/>
+              <w:ind w:firstLine="0"/>
+              <w:jc w:val="center"/>
+              <w:rPr>
+                <w:lang w:val="en-US"/>
+              </w:rPr>
+            </w:pPr>
+            <w:proofErr w:type="spellStart"/>
+            <w:r>
+              <w:rPr>
+                <w:lang w:val="en-US"/>
+              </w:rPr>
+              <w:t>SNet</w:t>
+            </w:r>
+            <w:proofErr w:type="spellEnd"/>
+          </w:p>
+        </w:tc>
+        <w:tc>
+          <w:tcPr>
+            <w:tcW w:w="1417" w:type="dxa"/>
+            <w:tcBorders>
+              <w:top w:val="single" w:sz="4" w:space="0" w:color="auto"/>
+            </w:tcBorders>
+            <w:vAlign w:val="center"/>
+          </w:tcPr>
+          <w:p>
+            <w:pPr>
+              <w:pStyle w:val="Tekst"/>
+              <w:ind w:firstLine="0"/>
+              <w:jc w:val="center"/>
+              <w:cnfStyle w:val="000000000000" w:firstRow="0" w:lastRow="0" w:firstColumn="0" w:lastColumn="0" w:oddVBand="0" w:evenVBand="0" w:oddHBand="0" w:evenHBand="0" w:firstRowFirstColumn="0" w:firstRowLastColumn="0" w:lastRowFirstColumn="0" w:lastRowLastColumn="0"/>
+              <w:rPr>
+                <w:lang w:val="sr-Latn-RS"/>
+              </w:rPr>
+            </w:pPr>
+            <w:r>
+              <w:rPr>
+                <w:lang w:val="sr-Latn-RS"/>
+              </w:rPr>
+              <w:t>0.000244</w:t>
+            </w:r>
+          </w:p>
+        </w:tc>
+        <w:tc>
+          <w:tcPr>
+            <w:tcW w:w="1560" w:type="dxa"/>
+            <w:tcBorders>
+              <w:top w:val="single" w:sz="4" w:space="0" w:color="auto"/>
+            </w:tcBorders>
+            <w:vAlign w:val="center"/>
+          </w:tcPr>
+          <w:p>
+            <w:pPr>
+              <w:pStyle w:val="Tekst"/>
+              <w:ind w:firstLine="0"/>
+              <w:jc w:val="center"/>
+              <w:cnfStyle w:val="000000000000" w:firstRow="0" w:lastRow="0" w:firstColumn="0" w:lastColumn="0" w:oddVBand="0" w:evenVBand="0" w:oddHBand="0" w:evenHBand="0" w:firstRowFirstColumn="0" w:firstRowLastColumn="0" w:lastRowFirstColumn="0" w:lastRowLastColumn="0"/>
+            </w:pPr>
+            <w:r>
+              <w:t>0.001199</w:t>
+            </w:r>
+          </w:p>
+        </w:tc>
+        <w:tc>
+          <w:tcPr>
+            <w:tcW w:w="1559" w:type="dxa"/>
+            <w:tcBorders>
+              <w:top w:val="single" w:sz="4" w:space="0" w:color="auto"/>
+            </w:tcBorders>
+            <w:vAlign w:val="center"/>
+          </w:tcPr>
+          <w:p>
+            <w:pPr>
+              <w:pStyle w:val="Tekst"/>
+              <w:ind w:firstLine="0"/>
+              <w:jc w:val="center"/>
+              <w:cnfStyle w:val="000000000000" w:firstRow="0" w:lastRow="0" w:firstColumn="0" w:lastColumn="0" w:oddVBand="0" w:evenVBand="0" w:oddHBand="0" w:evenHBand="0" w:firstRowFirstColumn="0" w:firstRowLastColumn="0" w:lastRowFirstColumn="0" w:lastRowLastColumn="0"/>
+              <w:rPr>
+                <w:lang w:val="sr-Latn-RS"/>
+              </w:rPr>
+            </w:pPr>
+            <w:r>
+              <w:rPr>
+                <w:lang w:val="sr-Latn-RS"/>
+              </w:rPr>
+              <w:t>0.618883</w:t>
+            </w:r>
+          </w:p>
+        </w:tc>
+        <w:tc>
+          <w:tcPr>
+            <w:tcW w:w="1456" w:type="dxa"/>
+            <w:tcBorders>
+              <w:top w:val="single" w:sz="4" w:space="0" w:color="auto"/>
+            </w:tcBorders>
+            <w:vAlign w:val="center"/>
+          </w:tcPr>
+          <w:p>
+            <w:pPr>
+              <w:pStyle w:val="Tekst"/>
+              <w:ind w:firstLine="0"/>
+              <w:jc w:val="center"/>
+              <w:cnfStyle w:val="000000000000" w:firstRow="0" w:lastRow="0" w:firstColumn="0" w:lastColumn="0" w:oddVBand="0" w:evenVBand="0" w:oddHBand="0" w:evenHBand="0" w:firstRowFirstColumn="0" w:firstRowLastColumn="0" w:lastRowFirstColumn="0" w:lastRowLastColumn="0"/>
+            </w:pPr>
+            <w:r>
+              <w:t>1.0</w:t>
+            </w:r>
+          </w:p>
+        </w:tc>
+      </w:tr>
+      <w:tr>
+        <w:trPr>
+          <w:cnfStyle w:val="000000100000" w:firstRow="0" w:lastRow="0" w:firstColumn="0" w:lastColumn="0" w:oddVBand="0" w:evenVBand="0" w:oddHBand="1" w:evenHBand="0" w:firstRowFirstColumn="0" w:firstRowLastColumn="0" w:lastRowFirstColumn="0" w:lastRowLastColumn="0"/>
+          <w:jc w:val="center"/>
+        </w:trPr>
+        <w:tc>
+          <w:tcPr>
+            <w:cnfStyle w:val="001000000000" w:firstRow="0" w:lastRow="0" w:firstColumn="1" w:lastColumn="0" w:oddVBand="0" w:evenVBand="0" w:oddHBand="0" w:evenHBand="0" w:firstRowFirstColumn="0" w:firstRowLastColumn="0" w:lastRowFirstColumn="0" w:lastRowLastColumn="0"/>
+            <w:tcW w:w="1413" w:type="dxa"/>
+            <w:shd w:val="clear" w:color="auto" w:fill="D9D9D9" w:themeFill="background1" w:themeFillShade="D9"/>
+            <w:vAlign w:val="center"/>
+          </w:tcPr>
+          <w:p>
+            <w:pPr>
+              <w:pStyle w:val="Tekst"/>
+              <w:ind w:firstLine="0"/>
+              <w:jc w:val="center"/>
+              <w:rPr>
+                <w:lang w:val="en-US"/>
+              </w:rPr>
+            </w:pPr>
+            <w:proofErr w:type="spellStart"/>
+            <w:r>
+              <w:rPr>
+                <w:lang w:val="en-US"/>
+              </w:rPr>
+              <w:t>SNetF</w:t>
+            </w:r>
+            <w:proofErr w:type="spellEnd"/>
+          </w:p>
+        </w:tc>
+        <w:tc>
+          <w:tcPr>
+            <w:tcW w:w="1417" w:type="dxa"/>
+            <w:shd w:val="clear" w:color="auto" w:fill="D9D9D9" w:themeFill="background1" w:themeFillShade="D9"/>
+            <w:vAlign w:val="center"/>
+          </w:tcPr>
+          <w:p>
+            <w:pPr>
+              <w:pStyle w:val="Tekst"/>
+              <w:ind w:firstLine="0"/>
+              <w:jc w:val="center"/>
+              <w:cnfStyle w:val="000000100000" w:firstRow="0" w:lastRow="0" w:firstColumn="0" w:lastColumn="0" w:oddVBand="0" w:evenVBand="0" w:oddHBand="1" w:evenHBand="0" w:firstRowFirstColumn="0" w:firstRowLastColumn="0" w:lastRowFirstColumn="0" w:lastRowLastColumn="0"/>
+              <w:rPr>
+                <w:lang w:val="sr-Latn-RS"/>
+              </w:rPr>
+            </w:pPr>
+            <w:r>
+              <w:rPr>
+                <w:lang w:val="sr-Latn-RS"/>
+              </w:rPr>
+              <w:t>0.000446</w:t>
+            </w:r>
+          </w:p>
+        </w:tc>
+        <w:tc>
+          <w:tcPr>
+            <w:tcW w:w="1560" w:type="dxa"/>
+            <w:shd w:val="clear" w:color="auto" w:fill="D9D9D9" w:themeFill="background1" w:themeFillShade="D9"/>
+            <w:vAlign w:val="center"/>
+          </w:tcPr>
+          <w:p>
+            <w:pPr>
+              <w:pStyle w:val="Tekst"/>
+              <w:ind w:firstLine="0"/>
+              <w:jc w:val="center"/>
+              <w:cnfStyle w:val="000000100000" w:firstRow="0" w:lastRow="0" w:firstColumn="0" w:lastColumn="0" w:oddVBand="0" w:evenVBand="0" w:oddHBand="1" w:evenHBand="0" w:firstRowFirstColumn="0" w:firstRowLastColumn="0" w:lastRowFirstColumn="0" w:lastRowLastColumn="0"/>
+              <w:rPr>
+                <w:lang w:val="sr-Latn-RS"/>
+              </w:rPr>
+            </w:pPr>
+            <w:r>
+              <w:rPr>
+                <w:lang w:val="sr-Latn-RS"/>
+              </w:rPr>
+              <w:t>0.013474</w:t>
+            </w:r>
+          </w:p>
+        </w:tc>
+        <w:tc>
+          <w:tcPr>
+            <w:tcW w:w="1559" w:type="dxa"/>
+            <w:shd w:val="clear" w:color="auto" w:fill="D9D9D9" w:themeFill="background1" w:themeFillShade="D9"/>
+            <w:vAlign w:val="center"/>
+          </w:tcPr>
+          <w:p>
+            <w:pPr>
+              <w:pStyle w:val="Tekst"/>
+              <w:ind w:firstLine="0"/>
+              <w:jc w:val="center"/>
+              <w:cnfStyle w:val="000000100000" w:firstRow="0" w:lastRow="0" w:firstColumn="0" w:lastColumn="0" w:oddVBand="0" w:evenVBand="0" w:oddHBand="1" w:evenHBand="0" w:firstRowFirstColumn="0" w:firstRowLastColumn="0" w:lastRowFirstColumn="0" w:lastRowLastColumn="0"/>
+              <w:rPr>
+                <w:lang w:val="sr-Latn-RS"/>
+              </w:rPr>
+            </w:pPr>
+            <w:r>
+              <w:rPr>
+                <w:lang w:val="sr-Latn-RS"/>
+              </w:rPr>
+              <w:t>0.066099</w:t>
+            </w:r>
+          </w:p>
+        </w:tc>
+        <w:tc>
+          <w:tcPr>
+            <w:tcW w:w="1456" w:type="dxa"/>
+            <w:shd w:val="clear" w:color="auto" w:fill="D9D9D9" w:themeFill="background1" w:themeFillShade="D9"/>
+            <w:vAlign w:val="center"/>
+          </w:tcPr>
+          <w:p>
+            <w:pPr>
+              <w:pStyle w:val="Tekst"/>
+              <w:ind w:firstLine="0"/>
+              <w:jc w:val="center"/>
+              <w:cnfStyle w:val="000000100000" w:firstRow="0" w:lastRow="0" w:firstColumn="0" w:lastColumn="0" w:oddVBand="0" w:evenVBand="0" w:oddHBand="1" w:evenHBand="0" w:firstRowFirstColumn="0" w:firstRowLastColumn="0" w:lastRowFirstColumn="0" w:lastRowLastColumn="0"/>
+            </w:pPr>
+            <w:r>
+              <w:t>1.0</w:t>
+            </w:r>
+          </w:p>
+        </w:tc>
+      </w:tr>
+      <w:tr>
+        <w:trPr>
+          <w:jc w:val="center"/>
+        </w:trPr>
+        <w:tc>
+          <w:tcPr>
+            <w:cnfStyle w:val="001000000000" w:firstRow="0" w:lastRow="0" w:firstColumn="1" w:lastColumn="0" w:oddVBand="0" w:evenVBand="0" w:oddHBand="0" w:evenHBand="0" w:firstRowFirstColumn="0" w:firstRowLastColumn="0" w:lastRowFirstColumn="0" w:lastRowLastColumn="0"/>
+            <w:tcW w:w="1413" w:type="dxa"/>
+            <w:vAlign w:val="center"/>
+          </w:tcPr>
+          <w:p>
+            <w:pPr>
+              <w:pStyle w:val="Tekst"/>
+              <w:ind w:firstLine="0"/>
+              <w:jc w:val="center"/>
+              <w:rPr>
+                <w:lang w:val="en-US"/>
+              </w:rPr>
+            </w:pPr>
+            <w:proofErr w:type="spellStart"/>
+            <w:r>
+              <w:rPr>
+                <w:lang w:val="en-US"/>
+              </w:rPr>
+              <w:t>SNetT</w:t>
+            </w:r>
+            <w:proofErr w:type="spellEnd"/>
+          </w:p>
+        </w:tc>
+        <w:tc>
+          <w:tcPr>
+            <w:tcW w:w="1417" w:type="dxa"/>
+            <w:vAlign w:val="center"/>
+          </w:tcPr>
+          <w:p>
+            <w:pPr>
+              <w:pStyle w:val="Tekst"/>
+              <w:ind w:firstLine="0"/>
+              <w:jc w:val="center"/>
+              <w:cnfStyle w:val="000000000000" w:firstRow="0" w:lastRow="0" w:firstColumn="0" w:lastColumn="0" w:oddVBand="0" w:evenVBand="0" w:oddHBand="0" w:evenHBand="0" w:firstRowFirstColumn="0" w:firstRowLastColumn="0" w:lastRowFirstColumn="0" w:lastRowLastColumn="0"/>
+              <w:rPr>
+                <w:lang w:val="sr-Latn-RS"/>
+              </w:rPr>
+            </w:pPr>
+            <w:r>
+              <w:rPr>
+                <w:lang w:val="sr-Latn-RS"/>
+              </w:rPr>
+              <w:t>0.0621021</w:t>
+            </w:r>
+          </w:p>
+        </w:tc>
+        <w:tc>
+          <w:tcPr>
+            <w:tcW w:w="1560" w:type="dxa"/>
+            <w:vAlign w:val="center"/>
+          </w:tcPr>
+          <w:p>
+            <w:pPr>
+              <w:pStyle w:val="Tekst"/>
+              <w:ind w:firstLine="0"/>
+              <w:jc w:val="center"/>
+              <w:cnfStyle w:val="000000000000" w:firstRow="0" w:lastRow="0" w:firstColumn="0" w:lastColumn="0" w:oddVBand="0" w:evenVBand="0" w:oddHBand="0" w:evenHBand="0" w:firstRowFirstColumn="0" w:firstRowLastColumn="0" w:lastRowFirstColumn="0" w:lastRowLastColumn="0"/>
+              <w:rPr>
+                <w:lang w:val="sr-Latn-RS"/>
+              </w:rPr>
+            </w:pPr>
+            <w:r>
+              <w:rPr>
+                <w:lang w:val="sr-Latn-RS"/>
+              </w:rPr>
+              <w:t>0.1411455</w:t>
+            </w:r>
+          </w:p>
+        </w:tc>
+        <w:tc>
+          <w:tcPr>
+            <w:tcW w:w="1559" w:type="dxa"/>
+            <w:vAlign w:val="center"/>
+          </w:tcPr>
+          <w:p>
+            <w:pPr>
+              <w:pStyle w:val="Tekst"/>
+              <w:ind w:firstLine="0"/>
+              <w:jc w:val="center"/>
+              <w:cnfStyle w:val="000000000000" w:firstRow="0" w:lastRow="0" w:firstColumn="0" w:lastColumn="0" w:oddVBand="0" w:evenVBand="0" w:oddHBand="0" w:evenHBand="0" w:firstRowFirstColumn="0" w:firstRowLastColumn="0" w:lastRowFirstColumn="0" w:lastRowLastColumn="0"/>
+            </w:pPr>
+            <w:r>
+              <w:t>1.0</w:t>
+            </w:r>
+          </w:p>
+        </w:tc>
+        <w:tc>
+          <w:tcPr>
+            <w:tcW w:w="1456" w:type="dxa"/>
+            <w:vAlign w:val="center"/>
+          </w:tcPr>
+          <w:p>
+            <w:pPr>
+              <w:pStyle w:val="Tekst"/>
+              <w:ind w:firstLine="0"/>
+              <w:jc w:val="center"/>
+              <w:cnfStyle w:val="000000000000" w:firstRow="0" w:lastRow="0" w:firstColumn="0" w:lastColumn="0" w:oddVBand="0" w:evenVBand="0" w:oddHBand="0" w:evenHBand="0" w:firstRowFirstColumn="0" w:firstRowLastColumn="0" w:lastRowFirstColumn="0" w:lastRowLastColumn="0"/>
+            </w:pPr>
+            <w:r>
+              <w:t>1.0</w:t>
+            </w:r>
+          </w:p>
+        </w:tc>
+      </w:tr>
+      <w:tr>
+        <w:trPr>
+          <w:cnfStyle w:val="000000100000" w:firstRow="0" w:lastRow="0" w:firstColumn="0" w:lastColumn="0" w:oddVBand="0" w:evenVBand="0" w:oddHBand="1" w:evenHBand="0" w:firstRowFirstColumn="0" w:firstRowLastColumn="0" w:lastRowFirstColumn="0" w:lastRowLastColumn="0"/>
+          <w:jc w:val="center"/>
+        </w:trPr>
+        <w:tc>
+          <w:tcPr>
+            <w:cnfStyle w:val="001000000000" w:firstRow="0" w:lastRow="0" w:firstColumn="1" w:lastColumn="0" w:oddVBand="0" w:evenVBand="0" w:oddHBand="0" w:evenHBand="0" w:firstRowFirstColumn="0" w:firstRowLastColumn="0" w:lastRowFirstColumn="0" w:lastRowLastColumn="0"/>
+            <w:tcW w:w="1413" w:type="dxa"/>
+            <w:shd w:val="clear" w:color="auto" w:fill="D9D9D9" w:themeFill="background1" w:themeFillShade="D9"/>
+            <w:vAlign w:val="center"/>
+          </w:tcPr>
+          <w:p>
+            <w:pPr>
+              <w:pStyle w:val="Tekst"/>
+              <w:ind w:firstLine="0"/>
+              <w:jc w:val="center"/>
+            </w:pPr>
+            <w:proofErr w:type="spellStart"/>
+            <w:r>
+              <w:rPr>
+                <w:lang w:val="en-US"/>
+              </w:rPr>
+              <w:t>UserNet</w:t>
+            </w:r>
+            <w:proofErr w:type="spellEnd"/>
+          </w:p>
+        </w:tc>
+        <w:tc>
+          <w:tcPr>
+            <w:tcW w:w="1417" w:type="dxa"/>
+            <w:shd w:val="clear" w:color="auto" w:fill="D9D9D9" w:themeFill="background1" w:themeFillShade="D9"/>
+            <w:vAlign w:val="center"/>
+          </w:tcPr>
+          <w:p>
+            <w:pPr>
+              <w:pStyle w:val="Tekst"/>
+              <w:ind w:firstLine="0"/>
+              <w:jc w:val="center"/>
+              <w:cnfStyle w:val="000000100000" w:firstRow="0" w:lastRow="0" w:firstColumn="0" w:lastColumn="0" w:oddVBand="0" w:evenVBand="0" w:oddHBand="1" w:evenHBand="0" w:firstRowFirstColumn="0" w:firstRowLastColumn="0" w:lastRowFirstColumn="0" w:lastRowLastColumn="0"/>
+              <w:rPr>
+                <w:lang w:val="sr-Latn-RS"/>
+              </w:rPr>
+            </w:pPr>
+            <w:r>
+              <w:rPr>
+                <w:lang w:val="sr-Latn-RS"/>
+              </w:rPr>
+              <w:t>0.000320</w:t>
+            </w:r>
+          </w:p>
+        </w:tc>
+        <w:tc>
+          <w:tcPr>
+            <w:tcW w:w="1560" w:type="dxa"/>
+            <w:shd w:val="clear" w:color="auto" w:fill="D9D9D9" w:themeFill="background1" w:themeFillShade="D9"/>
+            <w:vAlign w:val="center"/>
+          </w:tcPr>
+          <w:p>
+            <w:pPr>
+              <w:pStyle w:val="Tekst"/>
+              <w:ind w:firstLine="0"/>
+              <w:jc w:val="center"/>
+              <w:cnfStyle w:val="000000100000" w:firstRow="0" w:lastRow="0" w:firstColumn="0" w:lastColumn="0" w:oddVBand="0" w:evenVBand="0" w:oddHBand="1" w:evenHBand="0" w:firstRowFirstColumn="0" w:firstRowLastColumn="0" w:lastRowFirstColumn="0" w:lastRowLastColumn="0"/>
+              <w:rPr>
+                <w:lang w:val="sr-Latn-RS"/>
+              </w:rPr>
+            </w:pPr>
+            <w:r>
+              <w:rPr>
+                <w:lang w:val="sr-Latn-RS"/>
+              </w:rPr>
+              <w:t>0.094210</w:t>
+            </w:r>
+          </w:p>
+        </w:tc>
+        <w:tc>
+          <w:tcPr>
+            <w:tcW w:w="1559" w:type="dxa"/>
+            <w:shd w:val="clear" w:color="auto" w:fill="D9D9D9" w:themeFill="background1" w:themeFillShade="D9"/>
+            <w:vAlign w:val="center"/>
+          </w:tcPr>
+          <w:p>
+            <w:pPr>
+              <w:pStyle w:val="Tekst"/>
+              <w:ind w:firstLine="0"/>
+              <w:jc w:val="center"/>
+              <w:cnfStyle w:val="000000100000" w:firstRow="0" w:lastRow="0" w:firstColumn="0" w:lastColumn="0" w:oddVBand="0" w:evenVBand="0" w:oddHBand="1" w:evenHBand="0" w:firstRowFirstColumn="0" w:firstRowLastColumn="0" w:lastRowFirstColumn="0" w:lastRowLastColumn="0"/>
+              <w:rPr>
+                <w:lang w:val="sr-Latn-RS"/>
+              </w:rPr>
+            </w:pPr>
+            <w:r>
+              <w:rPr>
+                <w:lang w:val="sr-Latn-RS"/>
+              </w:rPr>
+              <w:t>0.028932</w:t>
+            </w:r>
+          </w:p>
+        </w:tc>
+        <w:tc>
+          <w:tcPr>
+            <w:tcW w:w="1456" w:type="dxa"/>
+            <w:shd w:val="clear" w:color="auto" w:fill="D9D9D9" w:themeFill="background1" w:themeFillShade="D9"/>
+            <w:vAlign w:val="center"/>
+          </w:tcPr>
+          <w:p>
+            <w:pPr>
+              <w:pStyle w:val="Tekst"/>
+              <w:ind w:firstLine="0"/>
+              <w:jc w:val="center"/>
+              <w:cnfStyle w:val="000000100000" w:firstRow="0" w:lastRow="0" w:firstColumn="0" w:lastColumn="0" w:oddVBand="0" w:evenVBand="0" w:oddHBand="1" w:evenHBand="0" w:firstRowFirstColumn="0" w:firstRowLastColumn="0" w:lastRowFirstColumn="0" w:lastRowLastColumn="0"/>
+            </w:pPr>
+            <w:r>
+              <w:t>1.0</w:t>
+            </w:r>
+          </w:p>
+        </w:tc>
+      </w:tr>
+    </w:tbl>
+    <w:p>
+      <w:pPr>
+        <w:pStyle w:val="Tekst"/>
+        <w:ind w:left="360" w:firstLine="0"/>
+      </w:pPr>
+    </w:p>
+    <w:p>
+      <w:pPr>
+        <w:pStyle w:val="Tekst"/>
+        <w:ind w:left="360" w:firstLine="0"/>
+      </w:pPr>
+      <w:r>
+        <w:t xml:space="preserve">У наставку </w:t>
+      </w:r>
+      <w:r>
+        <w:t>следе визуелизовани прикази расподел</w:t>
+      </w:r>
+      <w:r>
+        <w:t>а</w:t>
+      </w:r>
+      <w:r>
+        <w:t xml:space="preserve"> коефицијената кластеризације за сваку од мрежа, као и за </w:t>
+      </w:r>
+      <w:r>
+        <w:t>случајно генерисан</w:t>
+      </w:r>
+      <w:r>
+        <w:t>е</w:t>
+      </w:r>
+      <w:r>
+        <w:t xml:space="preserve"> </w:t>
+      </w:r>
+      <w:r>
+        <w:rPr>
+          <w:i/>
+          <w:iCs/>
+        </w:rPr>
+        <w:t>Erdos-Renyi</w:t>
+      </w:r>
+      <w:r>
+        <w:t xml:space="preserve"> мреж</w:t>
+      </w:r>
+      <w:r>
+        <w:t xml:space="preserve">е </w:t>
+      </w:r>
+      <w:r>
+        <w:t>истих димензија</w:t>
+      </w:r>
+      <w:r>
+        <w:t>.</w:t>
+      </w:r>
+    </w:p>
+    <w:p>
+      <w:pPr>
+        <w:pStyle w:val="Tekst"/>
+        <w:keepNext/>
+        <w:ind w:left="360" w:firstLine="0"/>
+        <w:jc w:val="center"/>
+      </w:pPr>
+      <w:r>
+        <w:rPr>
+          <w:noProof/>
+        </w:rPr>
+        <w:drawing>
+          <wp:inline distT="0" distB="0" distL="0" distR="0" wp14:anchorId="2C572103" wp14:editId="679DE0EB">
+            <wp:extent cx="2880000" cy="2160001"/>
+            <wp:effectExtent l="0" t="0" r="0" b="0"/>
+            <wp:docPr id="7" name="Picture 7" descr="Chart&#10;&#10;Description automatically generated"/>
+            <wp:cNvGraphicFramePr>
+              <a:graphicFrameLocks xmlns:a="http://schemas.openxmlformats.org/drawingml/2006/main" noChangeAspect="1"/>
+            </wp:cNvGraphicFramePr>
+            <a:graphic xmlns:a="http://schemas.openxmlformats.org/drawingml/2006/main">
+              <a:graphicData uri="http://schemas.openxmlformats.org/drawingml/2006/picture">
+                <pic:pic xmlns:pic="http://schemas.openxmlformats.org/drawingml/2006/picture">
+                  <pic:nvPicPr>
+                    <pic:cNvPr id="7" name="Picture 7" descr="Chart&#10;&#10;Description automatically generated"/>
+                    <pic:cNvPicPr/>
+                  </pic:nvPicPr>
+                  <pic:blipFill>
+                    <a:blip r:embed="rId37">
+                      <a:extLst>
+                        <a:ext uri="{28A0092B-C50C-407E-A947-70E740481C1C}">
+                          <a14:useLocalDpi xmlns:a14="http://schemas.microsoft.com/office/drawing/2010/main" val="0"/>
+                        </a:ext>
+                      </a:extLst>
+                    </a:blip>
+                    <a:stretch>
+                      <a:fillRect/>
+                    </a:stretch>
+                  </pic:blipFill>
+                  <pic:spPr>
+                    <a:xfrm>
+                      <a:off x="0" y="0"/>
+                      <a:ext cx="2880000" cy="2160001"/>
+                    </a:xfrm>
+                    <a:prstGeom prst="rect">
+                      <a:avLst/>
+                    </a:prstGeom>
+                  </pic:spPr>
+                </pic:pic>
+              </a:graphicData>
+            </a:graphic>
+          </wp:inline>
+        </w:drawing>
+      </w:r>
+      <w:r>
+        <w:rPr>
+          <w:noProof/>
+        </w:rPr>
+        <w:drawing>
+          <wp:inline distT="0" distB="0" distL="0" distR="0" wp14:anchorId="3BF17817" wp14:editId="3088B977">
+            <wp:extent cx="2880000" cy="2160001"/>
+            <wp:effectExtent l="0" t="0" r="0" b="0"/>
+            <wp:docPr id="6" name="Picture 6" descr="Chart, histogram&#10;&#10;Description automatically generated"/>
+            <wp:cNvGraphicFramePr>
+              <a:graphicFrameLocks xmlns:a="http://schemas.openxmlformats.org/drawingml/2006/main" noChangeAspect="1"/>
+            </wp:cNvGraphicFramePr>
+            <a:graphic xmlns:a="http://schemas.openxmlformats.org/drawingml/2006/main">
+              <a:graphicData uri="http://schemas.openxmlformats.org/drawingml/2006/picture">
+                <pic:pic xmlns:pic="http://schemas.openxmlformats.org/drawingml/2006/picture">
+                  <pic:nvPicPr>
+                    <pic:cNvPr id="6" name="Picture 6" descr="Chart, histogram&#10;&#10;Description automatically generated"/>
+                    <pic:cNvPicPr/>
+                  </pic:nvPicPr>
+                  <pic:blipFill>
+                    <a:blip r:embed="rId38">
+                      <a:extLst>
+                        <a:ext uri="{28A0092B-C50C-407E-A947-70E740481C1C}">
+                          <a14:useLocalDpi xmlns:a14="http://schemas.microsoft.com/office/drawing/2010/main" val="0"/>
+                        </a:ext>
+                      </a:extLst>
+                    </a:blip>
+                    <a:stretch>
+                      <a:fillRect/>
+                    </a:stretch>
+                  </pic:blipFill>
+                  <pic:spPr>
+                    <a:xfrm>
+                      <a:off x="0" y="0"/>
+                      <a:ext cx="2880000" cy="2160001"/>
+                    </a:xfrm>
+                    <a:prstGeom prst="rect">
+                      <a:avLst/>
+                    </a:prstGeom>
+                  </pic:spPr>
+                </pic:pic>
+              </a:graphicData>
+            </a:graphic>
+          </wp:inline>
+        </w:drawing>
+      </w:r>
+    </w:p>
+    <w:p>
+      <w:pPr>
+        <w:pStyle w:val="Caption"/>
+        <w:jc w:val="center"/>
+        <w:rPr>
+          <w:lang w:val="sr-Cyrl-RS"/>
+        </w:rPr>
+      </w:pPr>
+      <w:r>
+        <w:t xml:space="preserve">Слика </w:t>
+      </w:r>
+      <w:r>
+        <w:fldChar w:fldCharType="begin"/>
+      </w:r>
+      <w:r>
+        <w:instrText xml:space="preserve"> STYLEREF 1 \s </w:instrText>
+      </w:r>
+      <w:r>
+        <w:fldChar w:fldCharType="separate"/>
+      </w:r>
+      <w:r>
+        <w:rPr>
+          <w:noProof/>
+        </w:rPr>
+        <w:t>4</w:t>
+      </w:r>
+      <w:r>
+        <w:fldChar w:fldCharType="end"/>
+      </w:r>
+      <w:r>
+        <w:t>.</w:t>
+      </w:r>
+      <w:r>
+        <w:fldChar w:fldCharType="begin"/>
+      </w:r>
+      <w:r>
+        <w:instrText xml:space="preserve"> SEQ Слика \* ARABIC \s 1 </w:instrText>
+      </w:r>
+      <w:r>
+        <w:fldChar w:fldCharType="separate"/>
+      </w:r>
+      <w:r>
+        <w:rPr>
+          <w:noProof/>
+        </w:rPr>
+        <w:t>5</w:t>
+      </w:r>
+      <w:r>
+        <w:fldChar w:fldCharType="end"/>
+      </w:r>
+      <w:r>
+        <w:rPr>
+          <w:lang w:val="sr-Cyrl-RS"/>
+        </w:rPr>
+        <w:t xml:space="preserve"> Расподела коефицијента кластеризације мреже </w:t>
+      </w:r>
+      <w:proofErr w:type="spellStart"/>
+      <w:r>
+        <w:rPr>
+          <w:lang w:val="en-US"/>
+        </w:rPr>
+        <w:t>SNet</w:t>
+      </w:r>
+      <w:proofErr w:type="spellEnd"/>
+      <w:r>
+        <w:rPr>
+          <w:lang w:val="sr-Cyrl-RS"/>
+        </w:rPr>
+        <w:t xml:space="preserve"> и случајне мреже истих димензија</w:t>
+      </w:r>
+    </w:p>
+    <w:p>
+      <w:pPr>
+        <w:rPr>
+          <w:lang w:val="sr-Cyrl-RS"/>
+        </w:rPr>
+      </w:pPr>
+    </w:p>
+    <w:p>
+      <w:pPr>
+        <w:pStyle w:val="Tekst"/>
+        <w:ind w:left="360" w:firstLine="0"/>
+      </w:pPr>
+      <w:r>
+        <w:t xml:space="preserve">Са </w:t>
+      </w:r>
+      <w:r>
+        <w:t xml:space="preserve">левог </w:t>
+      </w:r>
+      <w:r>
+        <w:t xml:space="preserve">графика се може видети да највећи </w:t>
+      </w:r>
+      <w:r>
+        <w:t>број</w:t>
+      </w:r>
+      <w:r>
+        <w:t xml:space="preserve"> </w:t>
+      </w:r>
+      <w:r>
+        <w:t xml:space="preserve">чворова </w:t>
+      </w:r>
+      <w:r>
+        <w:t xml:space="preserve">има </w:t>
+      </w:r>
+      <w:r>
+        <w:t xml:space="preserve">максималан коефицијент кластеризације </w:t>
+      </w:r>
+      <w:r>
+        <w:t>(један)</w:t>
+      </w:r>
+      <w:r>
+        <w:t xml:space="preserve"> у оригиналној мрежи. Тај скуп чворова може представљати један </w:t>
+      </w:r>
+      <w:r>
+        <w:t xml:space="preserve">добро повезани кластер унутар саме мреже, централни скуп са </w:t>
+      </w:r>
+      <w:r>
+        <w:t xml:space="preserve">слике </w:t>
+      </w:r>
+      <w:r>
+        <w:rPr>
+          <w:b/>
+          <w:bCs/>
+        </w:rPr>
+        <w:t>Слика 2.1 Мрежа S</w:t>
+      </w:r>
+      <w:r>
+        <w:rPr>
+          <w:b/>
+          <w:bCs/>
+        </w:rPr>
+        <w:t>n</w:t>
+      </w:r>
+      <w:r>
+        <w:rPr>
+          <w:b/>
+          <w:bCs/>
+        </w:rPr>
+        <w:t>et</w:t>
+      </w:r>
+      <w:r>
+        <w:rPr>
+          <w:highlight w:val="yellow"/>
+        </w:rPr>
+        <w:t>, па самим тим кластерисање ове мреже јесте изражено.</w:t>
+      </w:r>
+    </w:p>
+    <w:p>
+      <w:pPr>
+        <w:pStyle w:val="Tekst"/>
+        <w:keepNext/>
+        <w:ind w:left="360" w:firstLine="0"/>
+        <w:jc w:val="center"/>
+      </w:pPr>
+      <w:r>
+        <w:rPr>
+          <w:noProof/>
+        </w:rPr>
+        <w:lastRenderedPageBreak/>
+        <w:drawing>
+          <wp:inline distT="0" distB="0" distL="0" distR="0" wp14:anchorId="2B43FFA9" wp14:editId="6AB3B5DB">
+            <wp:extent cx="2880000" cy="2160000"/>
+            <wp:effectExtent l="0" t="0" r="0" b="0"/>
+            <wp:docPr id="13" name="Picture 13" descr="Chart&#10;&#10;Description automatically generated"/>
+            <wp:cNvGraphicFramePr>
+              <a:graphicFrameLocks xmlns:a="http://schemas.openxmlformats.org/drawingml/2006/main" noChangeAspect="1"/>
+            </wp:cNvGraphicFramePr>
+            <a:graphic xmlns:a="http://schemas.openxmlformats.org/drawingml/2006/main">
+              <a:graphicData uri="http://schemas.openxmlformats.org/drawingml/2006/picture">
+                <pic:pic xmlns:pic="http://schemas.openxmlformats.org/drawingml/2006/picture">
+                  <pic:nvPicPr>
+                    <pic:cNvPr id="13" name="Picture 13" descr="Chart&#10;&#10;Description automatically generated"/>
+                    <pic:cNvPicPr/>
+                  </pic:nvPicPr>
+                  <pic:blipFill>
+                    <a:blip r:embed="rId39">
+                      <a:extLst>
+                        <a:ext uri="{28A0092B-C50C-407E-A947-70E740481C1C}">
+                          <a14:useLocalDpi xmlns:a14="http://schemas.microsoft.com/office/drawing/2010/main" val="0"/>
+                        </a:ext>
+                      </a:extLst>
+                    </a:blip>
+                    <a:stretch>
+                      <a:fillRect/>
+                    </a:stretch>
+                  </pic:blipFill>
+                  <pic:spPr>
+                    <a:xfrm>
+                      <a:off x="0" y="0"/>
+                      <a:ext cx="2880000" cy="2160000"/>
+                    </a:xfrm>
+                    <a:prstGeom prst="rect">
+                      <a:avLst/>
+                    </a:prstGeom>
+                  </pic:spPr>
+                </pic:pic>
+              </a:graphicData>
+            </a:graphic>
+          </wp:inline>
+        </w:drawing>
+      </w:r>
+      <w:r>
+        <w:rPr>
+          <w:noProof/>
+        </w:rPr>
+        <w:drawing>
+          <wp:inline distT="0" distB="0" distL="0" distR="0" wp14:anchorId="70E9A5A8" wp14:editId="60773F6B">
+            <wp:extent cx="2880000" cy="2160000"/>
+            <wp:effectExtent l="0" t="0" r="0" b="0"/>
+            <wp:docPr id="8" name="Picture 8" descr="Chart&#10;&#10;Description automatically generated"/>
+            <wp:cNvGraphicFramePr>
+              <a:graphicFrameLocks xmlns:a="http://schemas.openxmlformats.org/drawingml/2006/main" noChangeAspect="1"/>
+            </wp:cNvGraphicFramePr>
+            <a:graphic xmlns:a="http://schemas.openxmlformats.org/drawingml/2006/main">
+              <a:graphicData uri="http://schemas.openxmlformats.org/drawingml/2006/picture">
+                <pic:pic xmlns:pic="http://schemas.openxmlformats.org/drawingml/2006/picture">
+                  <pic:nvPicPr>
+                    <pic:cNvPr id="8" name="Picture 8" descr="Chart&#10;&#10;Description automatically generated"/>
+                    <pic:cNvPicPr/>
+                  </pic:nvPicPr>
+                  <pic:blipFill>
+                    <a:blip r:embed="rId40">
+                      <a:extLst>
+                        <a:ext uri="{28A0092B-C50C-407E-A947-70E740481C1C}">
+                          <a14:useLocalDpi xmlns:a14="http://schemas.microsoft.com/office/drawing/2010/main" val="0"/>
+                        </a:ext>
+                      </a:extLst>
+                    </a:blip>
+                    <a:stretch>
+                      <a:fillRect/>
+                    </a:stretch>
+                  </pic:blipFill>
+                  <pic:spPr>
+                    <a:xfrm>
+                      <a:off x="0" y="0"/>
+                      <a:ext cx="2880000" cy="2160000"/>
+                    </a:xfrm>
+                    <a:prstGeom prst="rect">
+                      <a:avLst/>
+                    </a:prstGeom>
+                  </pic:spPr>
+                </pic:pic>
+              </a:graphicData>
+            </a:graphic>
+          </wp:inline>
+        </w:drawing>
+      </w:r>
+    </w:p>
+    <w:p>
+      <w:pPr>
+        <w:pStyle w:val="Caption"/>
+        <w:jc w:val="center"/>
+        <w:rPr>
+          <w:lang w:val="sr-Cyrl-RS"/>
+        </w:rPr>
+      </w:pPr>
+      <w:r>
+        <w:t xml:space="preserve">Слика </w:t>
+      </w:r>
+      <w:r>
+        <w:fldChar w:fldCharType="begin"/>
+      </w:r>
+      <w:r>
+        <w:instrText xml:space="preserve"> STYLEREF 1 \s </w:instrText>
+      </w:r>
+      <w:r>
+        <w:fldChar w:fldCharType="separate"/>
+      </w:r>
+      <w:r>
+        <w:rPr>
+          <w:noProof/>
+        </w:rPr>
+        <w:t>4</w:t>
+      </w:r>
+      <w:r>
+        <w:fldChar w:fldCharType="end"/>
+      </w:r>
+      <w:r>
+        <w:t>.</w:t>
+      </w:r>
+      <w:r>
+        <w:fldChar w:fldCharType="begin"/>
+      </w:r>
+      <w:r>
+        <w:instrText xml:space="preserve"> SEQ Слика \* ARABIC \s 1 </w:instrText>
+      </w:r>
+      <w:r>
+        <w:fldChar w:fldCharType="separate"/>
+      </w:r>
+      <w:r>
+        <w:rPr>
+          <w:noProof/>
+        </w:rPr>
+        <w:t>6</w:t>
+      </w:r>
+      <w:r>
+        <w:fldChar w:fldCharType="end"/>
+      </w:r>
+      <w:r>
+        <w:t xml:space="preserve"> </w:t>
+      </w:r>
+      <w:r>
+        <w:rPr>
+          <w:lang w:val="sr-Cyrl-RS"/>
+        </w:rPr>
+        <w:t xml:space="preserve">Расподела коефицијента кластеризације мреже </w:t>
+      </w:r>
+      <w:proofErr w:type="spellStart"/>
+      <w:r>
+        <w:rPr>
+          <w:lang w:val="en-US"/>
+        </w:rPr>
+        <w:t>SNetT</w:t>
+      </w:r>
+      <w:proofErr w:type="spellEnd"/>
+      <w:r>
+        <w:rPr>
+          <w:lang w:val="sr-Cyrl-RS"/>
+        </w:rPr>
+        <w:t xml:space="preserve"> и случајне мреже истих димензија</w:t>
+      </w:r>
+    </w:p>
+    <w:p>
+      <w:pPr>
+        <w:rPr>
+          <w:lang w:val="sr-Cyrl-RS"/>
+        </w:rPr>
+      </w:pPr>
+    </w:p>
+    <w:p>
+      <w:pPr>
+        <w:pStyle w:val="Tekst"/>
+        <w:ind w:left="360" w:firstLine="0"/>
+      </w:pPr>
+      <w:r>
+        <w:t>Приликом креирања случајне мреже, прослеђена су два параметра – број чворова у мрежи и вероватноћа да између два чвора постоји грана. Управо учествовање ове вероватноће, која за потп</w:t>
+      </w:r>
+      <w:r>
+        <w:t xml:space="preserve">уно повезани мрежни граф </w:t>
+      </w:r>
+      <w:proofErr w:type="spellStart"/>
+      <w:r>
+        <w:rPr>
+          <w:lang w:val="en-US"/>
+        </w:rPr>
+        <w:t>SNetT</w:t>
+      </w:r>
+      <w:proofErr w:type="spellEnd"/>
+      <w:r>
+        <w:rPr>
+          <w:lang w:val="en-US"/>
+        </w:rPr>
+        <w:t xml:space="preserve"> </w:t>
+      </w:r>
+      <w:r>
+        <w:t>има вредност 1 (100</w:t>
+      </w:r>
+      <w:r>
+        <w:rPr>
+          <w:lang w:val="en-US"/>
+        </w:rPr>
+        <w:t>%</w:t>
+      </w:r>
+      <w:r>
+        <w:t>), доводи до тога да и оригинална и случајно генерисана мрежа изгледају идентично. Самим тим и њихова распорела коефицијента кластеризације је потпуно иста и сви чворови поседују коефицијент 1 (један)</w:t>
+      </w:r>
+      <w:r>
+        <w:t>, а мрежа представља тачно један кластер.</w:t>
+      </w:r>
+    </w:p>
+    <w:p>
+      <w:pPr>
+        <w:pStyle w:val="Tekst"/>
+        <w:ind w:left="360" w:firstLine="0"/>
+      </w:pPr>
+    </w:p>
+    <w:p>
+      <w:pPr>
+        <w:pStyle w:val="Tekst"/>
+        <w:keepNext/>
+        <w:ind w:left="360" w:firstLine="0"/>
+        <w:jc w:val="center"/>
+      </w:pPr>
+      <w:r>
+        <w:rPr>
+          <w:noProof/>
+        </w:rPr>
+        <w:drawing>
+          <wp:inline distT="0" distB="0" distL="0" distR="0" wp14:anchorId="7680AF97" wp14:editId="41DD37CE">
+            <wp:extent cx="2880000" cy="2160000"/>
+            <wp:effectExtent l="0" t="0" r="0" b="0"/>
+            <wp:docPr id="15" name="Picture 15" descr="Chart, histogram&#10;&#10;Description automatically generated"/>
+            <wp:cNvGraphicFramePr>
+              <a:graphicFrameLocks xmlns:a="http://schemas.openxmlformats.org/drawingml/2006/main" noChangeAspect="1"/>
+            </wp:cNvGraphicFramePr>
+            <a:graphic xmlns:a="http://schemas.openxmlformats.org/drawingml/2006/main">
+              <a:graphicData uri="http://schemas.openxmlformats.org/drawingml/2006/picture">
+                <pic:pic xmlns:pic="http://schemas.openxmlformats.org/drawingml/2006/picture">
+                  <pic:nvPicPr>
+                    <pic:cNvPr id="15" name="Picture 15" descr="Chart, histogram&#10;&#10;Description automatically generated"/>
+                    <pic:cNvPicPr/>
+                  </pic:nvPicPr>
+                  <pic:blipFill>
+                    <a:blip r:embed="rId41">
+                      <a:extLst>
+                        <a:ext uri="{28A0092B-C50C-407E-A947-70E740481C1C}">
+                          <a14:useLocalDpi xmlns:a14="http://schemas.microsoft.com/office/drawing/2010/main" val="0"/>
+                        </a:ext>
+                      </a:extLst>
+                    </a:blip>
+                    <a:stretch>
+                      <a:fillRect/>
+                    </a:stretch>
+                  </pic:blipFill>
+                  <pic:spPr>
+                    <a:xfrm>
+                      <a:off x="0" y="0"/>
+                      <a:ext cx="2880000" cy="2160000"/>
+                    </a:xfrm>
+                    <a:prstGeom prst="rect">
+                      <a:avLst/>
+                    </a:prstGeom>
+                  </pic:spPr>
+                </pic:pic>
+              </a:graphicData>
+            </a:graphic>
+          </wp:inline>
+        </w:drawing>
+      </w:r>
+      <w:r>
+        <w:rPr>
+          <w:noProof/>
+        </w:rPr>
+        <w:drawing>
+          <wp:inline distT="0" distB="0" distL="0" distR="0" wp14:anchorId="75EEA142" wp14:editId="6199E73B">
+            <wp:extent cx="2880000" cy="2160000"/>
+            <wp:effectExtent l="0" t="0" r="0" b="0"/>
+            <wp:docPr id="14" name="Picture 14" descr="Chart, histogram&#10;&#10;Description automatically generated"/>
+            <wp:cNvGraphicFramePr>
+              <a:graphicFrameLocks xmlns:a="http://schemas.openxmlformats.org/drawingml/2006/main" noChangeAspect="1"/>
+            </wp:cNvGraphicFramePr>
+            <a:graphic xmlns:a="http://schemas.openxmlformats.org/drawingml/2006/main">
+              <a:graphicData uri="http://schemas.openxmlformats.org/drawingml/2006/picture">
+                <pic:pic xmlns:pic="http://schemas.openxmlformats.org/drawingml/2006/picture">
+                  <pic:nvPicPr>
+                    <pic:cNvPr id="14" name="Picture 14" descr="Chart, histogram&#10;&#10;Description automatically generated"/>
+                    <pic:cNvPicPr/>
+                  </pic:nvPicPr>
+                  <pic:blipFill>
+                    <a:blip r:embed="rId42">
+                      <a:extLst>
+                        <a:ext uri="{28A0092B-C50C-407E-A947-70E740481C1C}">
+                          <a14:useLocalDpi xmlns:a14="http://schemas.microsoft.com/office/drawing/2010/main" val="0"/>
+                        </a:ext>
+                      </a:extLst>
+                    </a:blip>
+                    <a:stretch>
+                      <a:fillRect/>
+                    </a:stretch>
+                  </pic:blipFill>
+                  <pic:spPr>
+                    <a:xfrm>
+                      <a:off x="0" y="0"/>
+                      <a:ext cx="2880000" cy="2160000"/>
+                    </a:xfrm>
+                    <a:prstGeom prst="rect">
+                      <a:avLst/>
+                    </a:prstGeom>
+                  </pic:spPr>
+                </pic:pic>
+              </a:graphicData>
+            </a:graphic>
+          </wp:inline>
+        </w:drawing>
+      </w:r>
+    </w:p>
+    <w:p>
+      <w:pPr>
+        <w:pStyle w:val="Caption"/>
+        <w:jc w:val="center"/>
+        <w:rPr>
+          <w:lang w:val="sr-Cyrl-RS"/>
+        </w:rPr>
+      </w:pPr>
+      <w:r>
+        <w:t xml:space="preserve">Слика </w:t>
+      </w:r>
+      <w:r>
+        <w:fldChar w:fldCharType="begin"/>
+      </w:r>
+      <w:r>
+        <w:instrText xml:space="preserve"> STYLEREF 1 \s </w:instrText>
+      </w:r>
+      <w:r>
+        <w:fldChar w:fldCharType="separate"/>
+      </w:r>
+      <w:r>
+        <w:rPr>
+          <w:noProof/>
+        </w:rPr>
+        <w:t>4</w:t>
+      </w:r>
+      <w:r>
+        <w:fldChar w:fldCharType="end"/>
+      </w:r>
+      <w:r>
+        <w:t>.</w:t>
+      </w:r>
+      <w:r>
+        <w:fldChar w:fldCharType="begin"/>
+      </w:r>
+      <w:r>
+        <w:instrText xml:space="preserve"> SEQ Слика \* ARABIC \s 1 </w:instrText>
+      </w:r>
+      <w:r>
+        <w:fldChar w:fldCharType="separate"/>
+      </w:r>
+      <w:r>
+        <w:rPr>
+          <w:noProof/>
+        </w:rPr>
+        <w:t>7</w:t>
+      </w:r>
+      <w:r>
+        <w:fldChar w:fldCharType="end"/>
+      </w:r>
+      <w:r>
+        <w:rPr>
+          <w:lang w:val="sr-Cyrl-RS"/>
+        </w:rPr>
+        <w:t xml:space="preserve"> </w:t>
+      </w:r>
+      <w:r>
+        <w:rPr>
+          <w:lang w:val="sr-Cyrl-RS"/>
+        </w:rPr>
+        <w:t xml:space="preserve">Расподела коефицијента кластеризације мреже </w:t>
+      </w:r>
+      <w:proofErr w:type="spellStart"/>
+      <w:r>
+        <w:rPr>
+          <w:lang w:val="en-US"/>
+        </w:rPr>
+        <w:t>SNet</w:t>
+      </w:r>
+      <w:r>
+        <w:rPr>
+          <w:lang w:val="en-US"/>
+        </w:rPr>
+        <w:t>F</w:t>
+      </w:r>
+      <w:proofErr w:type="spellEnd"/>
+      <w:r>
+        <w:rPr>
+          <w:lang w:val="sr-Cyrl-RS"/>
+        </w:rPr>
+        <w:t xml:space="preserve"> и случајне мреже истих димензија</w:t>
+      </w:r>
+    </w:p>
+    <w:p>
+      <w:pPr>
+        <w:rPr>
+          <w:lang w:val="sr-Cyrl-RS"/>
+        </w:rPr>
+      </w:pPr>
+    </w:p>
+    <w:p>
+      <w:pPr>
+        <w:pStyle w:val="Tekst"/>
+        <w:ind w:left="360" w:firstLine="0"/>
+      </w:pPr>
+      <w:r>
+        <w:t>С</w:t>
+      </w:r>
+      <w:r>
+        <w:t xml:space="preserve">лично као код </w:t>
+      </w:r>
+      <w:r>
+        <w:t xml:space="preserve">расподеле коефицијента кластеризације </w:t>
+      </w:r>
+      <w:proofErr w:type="spellStart"/>
+      <w:r>
+        <w:rPr>
+          <w:lang w:val="en-US"/>
+        </w:rPr>
+        <w:t>SNet</w:t>
+      </w:r>
+      <w:proofErr w:type="spellEnd"/>
+      <w:r>
+        <w:rPr>
+          <w:lang w:val="en-US"/>
+        </w:rPr>
+        <w:t xml:space="preserve"> </w:t>
+      </w:r>
+      <w:r>
+        <w:t>мреже, с</w:t>
+      </w:r>
+      <w:r>
+        <w:t xml:space="preserve">а левог графика се може видети да највећи број чворова има максималан коефицијент (један) у оригиналној мрежи. </w:t>
+      </w:r>
+      <w:r>
+        <w:t xml:space="preserve">У примеру ове мреже, скок тог дела графика још је израженији у односу на сличан скок код </w:t>
+      </w:r>
+      <w:proofErr w:type="spellStart"/>
+      <w:r>
+        <w:rPr>
+          <w:lang w:val="en-US"/>
+        </w:rPr>
+        <w:t>SNet</w:t>
+      </w:r>
+      <w:proofErr w:type="spellEnd"/>
+      <w:r>
+        <w:rPr>
+          <w:lang w:val="en-US"/>
+        </w:rPr>
+        <w:t xml:space="preserve"> </w:t>
+      </w:r>
+      <w:r>
+        <w:t>мреже, разлог тога видљив је и као изолованији под</w:t>
+      </w:r>
+      <w:r>
+        <w:t xml:space="preserve">скуп чворова </w:t>
+      </w:r>
+      <w:r>
+        <w:t xml:space="preserve">на слици </w:t>
+      </w:r>
+      <w:r>
+        <w:rPr>
+          <w:b/>
+          <w:bCs/>
+        </w:rPr>
+        <w:t xml:space="preserve">Слика </w:t>
+      </w:r>
+      <w:r>
+        <w:rPr>
+          <w:b/>
+          <w:bCs/>
+        </w:rPr>
+        <w:fldChar w:fldCharType="begin"/>
+      </w:r>
+      <w:r>
+        <w:rPr>
+          <w:b/>
+          <w:bCs/>
+        </w:rPr>
+        <w:instrText xml:space="preserve"> STYLEREF 1 \s </w:instrText>
+      </w:r>
+      <w:r>
+        <w:rPr>
+          <w:b/>
+          <w:bCs/>
+        </w:rPr>
+        <w:fldChar w:fldCharType="separate"/>
+      </w:r>
+      <w:r>
+        <w:rPr>
+          <w:b/>
+          <w:bCs/>
+          <w:noProof/>
+        </w:rPr>
+        <w:t>2</w:t>
+      </w:r>
+      <w:r>
+        <w:rPr>
+          <w:b/>
+          <w:bCs/>
+        </w:rPr>
+        <w:fldChar w:fldCharType="end"/>
+      </w:r>
+      <w:r>
+        <w:rPr>
+          <w:b/>
+          <w:bCs/>
+        </w:rPr>
+        <w:t>.</w:t>
+      </w:r>
+      <w:r>
+        <w:rPr>
+          <w:b/>
+          <w:bCs/>
+        </w:rPr>
+        <w:fldChar w:fldCharType="begin"/>
+      </w:r>
+      <w:r>
+        <w:rPr>
+          <w:b/>
+          <w:bCs/>
+        </w:rPr>
+        <w:instrText xml:space="preserve"> SEQ Слика \* ARABIC \s 1 </w:instrText>
+      </w:r>
+      <w:r>
+        <w:rPr>
+          <w:b/>
+          <w:bCs/>
+        </w:rPr>
+        <w:fldChar w:fldCharType="separate"/>
+      </w:r>
+      <w:r>
+        <w:rPr>
+          <w:b/>
+          <w:bCs/>
+          <w:noProof/>
+        </w:rPr>
+        <w:t>3</w:t>
+      </w:r>
+      <w:r>
+        <w:rPr>
+          <w:b/>
+          <w:bCs/>
+        </w:rPr>
+        <w:fldChar w:fldCharType="end"/>
+      </w:r>
+      <w:r>
+        <w:rPr>
+          <w:b/>
+          <w:bCs/>
+        </w:rPr>
+        <w:t xml:space="preserve"> Мрежа</w:t>
+      </w:r>
+      <w:r>
+        <w:rPr>
+          <w:b/>
+          <w:bCs/>
+          <w:lang w:val="sr-Latn-RS"/>
+        </w:rPr>
+        <w:t xml:space="preserve"> S</w:t>
+      </w:r>
+      <w:r>
+        <w:rPr>
+          <w:b/>
+          <w:bCs/>
+          <w:lang w:val="sr-Latn-RS"/>
+        </w:rPr>
+        <w:t>n</w:t>
+      </w:r>
+      <w:r>
+        <w:rPr>
+          <w:b/>
+          <w:bCs/>
+          <w:lang w:val="sr-Latn-RS"/>
+        </w:rPr>
+        <w:t>etF</w:t>
+      </w:r>
+      <w:r>
+        <w:rPr>
+          <w:highlight w:val="yellow"/>
+        </w:rPr>
+        <w:t xml:space="preserve">, а самим тим кластерисање </w:t>
+      </w:r>
+      <w:r>
+        <w:rPr>
+          <w:highlight w:val="yellow"/>
+        </w:rPr>
+        <w:t xml:space="preserve">и </w:t>
+      </w:r>
+      <w:r>
+        <w:rPr>
+          <w:highlight w:val="yellow"/>
+        </w:rPr>
+        <w:t>ове мреже јесте изражено</w:t>
+      </w:r>
+      <w:r>
+        <w:t>.</w:t>
+      </w:r>
+    </w:p>
+    <w:p>
+      <w:pPr>
+        <w:pStyle w:val="Tekst"/>
+        <w:ind w:left="360" w:firstLine="0"/>
+      </w:pPr>
+    </w:p>
+    <w:p>
+      <w:pPr>
+        <w:keepNext/>
+        <w:jc w:val="center"/>
+      </w:pPr>
+      <w:r>
+        <w:rPr>
+          <w:noProof/>
+          <w:lang w:val="sr-Cyrl-RS"/>
+        </w:rPr>
+        <w:drawing>
+          <wp:inline distT="0" distB="0" distL="0" distR="0" wp14:anchorId="1915B044" wp14:editId="7017EDE0">
+            <wp:extent cx="2880000" cy="2160000"/>
+            <wp:effectExtent l="0" t="0" r="0" b="0"/>
+            <wp:docPr id="5" name="Picture 5" descr="Chart, histogram&#10;&#10;Description automatically generated"/>
+            <wp:cNvGraphicFramePr>
+              <a:graphicFrameLocks xmlns:a="http://schemas.openxmlformats.org/drawingml/2006/main" noChangeAspect="1"/>
+            </wp:cNvGraphicFramePr>
+            <a:graphic xmlns:a="http://schemas.openxmlformats.org/drawingml/2006/main">
+              <a:graphicData uri="http://schemas.openxmlformats.org/drawingml/2006/picture">
+                <pic:pic xmlns:pic="http://schemas.openxmlformats.org/drawingml/2006/picture">
+                  <pic:nvPicPr>
+                    <pic:cNvPr id="5" name="Picture 5" descr="Chart, histogram&#10;&#10;Description automatically generated"/>
+                    <pic:cNvPicPr/>
+                  </pic:nvPicPr>
+                  <pic:blipFill>
+                    <a:blip r:embed="rId43">
+                      <a:extLst>
+                        <a:ext uri="{28A0092B-C50C-407E-A947-70E740481C1C}">
+                          <a14:useLocalDpi xmlns:a14="http://schemas.microsoft.com/office/drawing/2010/main" val="0"/>
+                        </a:ext>
+                      </a:extLst>
+                    </a:blip>
+                    <a:stretch>
+                      <a:fillRect/>
+                    </a:stretch>
+                  </pic:blipFill>
+                  <pic:spPr>
+                    <a:xfrm>
+                      <a:off x="0" y="0"/>
+                      <a:ext cx="2880000" cy="2160000"/>
+                    </a:xfrm>
+                    <a:prstGeom prst="rect">
+                      <a:avLst/>
+                    </a:prstGeom>
+                  </pic:spPr>
+                </pic:pic>
+              </a:graphicData>
+            </a:graphic>
+          </wp:inline>
+        </w:drawing>
+      </w:r>
+      <w:r>
+        <w:rPr>
+          <w:noProof/>
+          <w:lang w:val="sr-Cyrl-RS"/>
+        </w:rPr>
+        <w:drawing>
+          <wp:inline distT="0" distB="0" distL="0" distR="0" wp14:anchorId="68C9853A" wp14:editId="4B7D2CD5">
+            <wp:extent cx="2880000" cy="2160000"/>
+            <wp:effectExtent l="0" t="0" r="0" b="0"/>
+            <wp:docPr id="3" name="Picture 3" descr="Chart, histogram&#10;&#10;Description automatically generated"/>
+            <wp:cNvGraphicFramePr>
+              <a:graphicFrameLocks xmlns:a="http://schemas.openxmlformats.org/drawingml/2006/main" noChangeAspect="1"/>
+            </wp:cNvGraphicFramePr>
+            <a:graphic xmlns:a="http://schemas.openxmlformats.org/drawingml/2006/main">
+              <a:graphicData uri="http://schemas.openxmlformats.org/drawingml/2006/picture">
+                <pic:pic xmlns:pic="http://schemas.openxmlformats.org/drawingml/2006/picture">
+                  <pic:nvPicPr>
+                    <pic:cNvPr id="3" name="Picture 3" descr="Chart, histogram&#10;&#10;Description automatically generated"/>
+                    <pic:cNvPicPr/>
+                  </pic:nvPicPr>
+                  <pic:blipFill>
+                    <a:blip r:embed="rId44">
+                      <a:extLst>
+                        <a:ext uri="{28A0092B-C50C-407E-A947-70E740481C1C}">
+                          <a14:useLocalDpi xmlns:a14="http://schemas.microsoft.com/office/drawing/2010/main" val="0"/>
+                        </a:ext>
+                      </a:extLst>
+                    </a:blip>
+                    <a:stretch>
+                      <a:fillRect/>
+                    </a:stretch>
+                  </pic:blipFill>
+                  <pic:spPr>
+                    <a:xfrm>
+                      <a:off x="0" y="0"/>
+                      <a:ext cx="2880000" cy="2160000"/>
+                    </a:xfrm>
+                    <a:prstGeom prst="rect">
+                      <a:avLst/>
+                    </a:prstGeom>
+                  </pic:spPr>
+                </pic:pic>
+              </a:graphicData>
+            </a:graphic>
+          </wp:inline>
+        </w:drawing>
+      </w:r>
+    </w:p>
+    <w:p>
+      <w:pPr>
+        <w:pStyle w:val="Caption"/>
+        <w:jc w:val="center"/>
+        <w:rPr>
+          <w:lang w:val="sr-Cyrl-RS"/>
+        </w:rPr>
+      </w:pPr>
+      <w:r>
+        <w:t xml:space="preserve">Слика </w:t>
+      </w:r>
+      <w:r>
+        <w:fldChar w:fldCharType="begin"/>
+      </w:r>
+      <w:r>
+        <w:instrText xml:space="preserve"> STYLEREF 1 \s </w:instrText>
+      </w:r>
+      <w:r>
+        <w:fldChar w:fldCharType="separate"/>
+      </w:r>
+      <w:r>
+        <w:rPr>
+          <w:noProof/>
+        </w:rPr>
+        <w:t>4</w:t>
+      </w:r>
+      <w:r>
+        <w:fldChar w:fldCharType="end"/>
+      </w:r>
+      <w:r>
+        <w:t>.</w:t>
+      </w:r>
+      <w:r>
+        <w:fldChar w:fldCharType="begin"/>
+      </w:r>
+      <w:r>
+        <w:instrText xml:space="preserve"> SEQ Слика \* ARABIC \s 1 </w:instrText>
+      </w:r>
+      <w:r>
+        <w:fldChar w:fldCharType="separate"/>
+      </w:r>
+      <w:r>
+        <w:rPr>
+          <w:noProof/>
+        </w:rPr>
+        <w:t>8</w:t>
+      </w:r>
+      <w:r>
+        <w:fldChar w:fldCharType="end"/>
+      </w:r>
+      <w:r>
+        <w:t xml:space="preserve"> </w:t>
+      </w:r>
+      <w:r>
+        <w:rPr>
+          <w:lang w:val="sr-Cyrl-RS"/>
+        </w:rPr>
+        <w:t xml:space="preserve">Расподела коефицијента кластеризације мреже </w:t>
+      </w:r>
+      <w:proofErr w:type="spellStart"/>
+      <w:r>
+        <w:rPr>
+          <w:lang w:val="en-US"/>
+        </w:rPr>
+        <w:t>UserNet</w:t>
+      </w:r>
+      <w:proofErr w:type="spellEnd"/>
+      <w:r>
+        <w:rPr>
+          <w:lang w:val="sr-Cyrl-RS"/>
+        </w:rPr>
+        <w:t xml:space="preserve"> и случајне мреже истих димензија</w:t>
+      </w:r>
+    </w:p>
+    <w:p>
+      <w:pPr>
+        <w:rPr>
+          <w:lang w:val="sr-Cyrl-RS"/>
+        </w:rPr>
+      </w:pPr>
+    </w:p>
+    <w:p>
+      <w:pPr>
+        <w:spacing w:line="360" w:lineRule="auto"/>
+        <w:jc w:val="both"/>
+        <w:rPr>
+          <w:lang w:val="en-US"/>
+        </w:rPr>
+      </w:pPr>
+      <w:r>
+        <w:rPr>
+          <w:lang w:val="sr-Cyrl-RS"/>
+        </w:rPr>
+        <w:t xml:space="preserve">Расподела коефицијента кластеризације за мрежу корисника представља доминацију чворова са јако малим вредностима коефицијента (између 0 и 0.2), што говори о </w:t>
+      </w:r>
+      <w:r>
+        <w:rPr>
+          <w:lang w:val="sr-Cyrl-RS"/>
+        </w:rPr>
+        <w:t xml:space="preserve">слабој повезаности </w:t>
+      </w:r>
+      <w:r>
+        <w:rPr>
+          <w:lang w:val="sr-Cyrl-RS"/>
+        </w:rPr>
+        <w:t>чворова, него што је то случај у осталим мрежама</w:t>
+      </w:r>
+      <w:r>
+        <w:rPr>
+          <w:lang w:val="sr-Cyrl-RS"/>
+        </w:rPr>
+        <w:t xml:space="preserve">. Са друге стране, уочава се велика сличност расподеле оригиналне и случајно генерисане мреже. </w:t>
+      </w:r>
+      <w:r>
+        <w:rPr>
+          <w:highlight w:val="yellow"/>
+          <w:lang w:val="sr-Cyrl-RS"/>
+        </w:rPr>
+        <w:t>Да ли је кластерисање изражено</w:t>
+      </w:r>
+      <w:r>
+        <w:rPr>
+          <w:highlight w:val="yellow"/>
+          <w:lang w:val="en-US"/>
+        </w:rPr>
+        <w:t>?</w:t>
+      </w:r>
+    </w:p>
+    <w:p>
+      <w:pPr>
+        <w:rPr>
+          <w:lang w:val="sr-Cyrl-RS"/>
+        </w:rPr>
+      </w:pPr>
+    </w:p>
+    <w:p>
+      <w:pPr>
+        <w:rPr>
+          <w:lang w:val="sr-Cyrl-RS"/>
+        </w:rPr>
+      </w:pPr>
+    </w:p>
+    <w:p>
+      <w:pPr>
+        <w:pStyle w:val="Tekst"/>
+        <w:numPr>
+          <w:ilvl w:val="0"/>
+          <w:numId w:val="26"/>
+        </w:numPr>
+      </w:pPr>
+      <w:r>
+        <w:t>На основу одговора на питања 8 и 10, проценити да ли мрежа исказује особине малог света.</w:t>
+      </w:r>
+    </w:p>
+    <w:p>
+      <w:pPr>
+        <w:pStyle w:val="Tekst"/>
+        <w:ind w:firstLine="0"/>
+      </w:pPr>
+      <w:r>
+        <w:t>Да мрежа исказивала особине малог света треба да има малу просечну удаљеност било која два чвора у односу на величину мреже и висок степен кластеризације.</w:t>
+      </w:r>
+    </w:p>
+    <w:p>
+      <w:pPr>
+        <w:pStyle w:val="Tekst"/>
+        <w:ind w:firstLine="0"/>
+      </w:pPr>
+    </w:p>
+    <w:tbl>
+      <w:tblPr>
+        <w:tblStyle w:val="GridTable6Colorful"/>
+        <w:tblW w:w="0" w:type="auto"/>
+        <w:jc w:val="center"/>
+        <w:tblLayout w:type="fixed"/>
+        <w:tblLook w:val="04A0" w:firstRow="1" w:lastRow="0" w:firstColumn="1" w:lastColumn="0" w:noHBand="0" w:noVBand="1"/>
+      </w:tblPr>
+      <w:tblGrid>
+        <w:gridCol w:w="1587"/>
+        <w:gridCol w:w="1617"/>
+        <w:gridCol w:w="2410"/>
+        <w:gridCol w:w="3827"/>
+      </w:tblGrid>
+      <w:tr>
+        <w:trPr>
+          <w:cnfStyle w:val="100000000000" w:firstRow="1" w:lastRow="0" w:firstColumn="0" w:lastColumn="0" w:oddVBand="0" w:evenVBand="0" w:oddHBand="0" w:evenHBand="0" w:firstRowFirstColumn="0" w:firstRowLastColumn="0" w:lastRowFirstColumn="0" w:lastRowLastColumn="0"/>
+          <w:jc w:val="center"/>
+        </w:trPr>
+        <w:tc>
+          <w:tcPr>
+            <w:cnfStyle w:val="001000000000" w:firstRow="0" w:lastRow="0" w:firstColumn="1" w:lastColumn="0" w:oddVBand="0" w:evenVBand="0" w:oddHBand="0" w:evenHBand="0" w:firstRowFirstColumn="0" w:firstRowLastColumn="0" w:lastRowFirstColumn="0" w:lastRowLastColumn="0"/>
+            <w:tcW w:w="1587" w:type="dxa"/>
+            <w:vAlign w:val="center"/>
+          </w:tcPr>
+          <w:p>
+            <w:pPr>
+              <w:pStyle w:val="Tekst"/>
+              <w:ind w:firstLine="0"/>
+              <w:jc w:val="center"/>
+            </w:pPr>
+          </w:p>
+        </w:tc>
+        <w:tc>
+          <w:tcPr>
+            <w:tcW w:w="1617" w:type="dxa"/>
             <w:vAlign w:val="center"/>
           </w:tcPr>
           <w:p>
@@ -6198,16 +8165,13 @@
               </w:rPr>
             </w:pPr>
             <w:r>
-              <w:rPr>
-                <w:lang w:val="sr-Latn-RS"/>
-              </w:rPr>
-              <w:t>SNetT</w:t>
+              <w:t>Просечна дистанца</w:t>
             </w:r>
           </w:p>
         </w:tc>
         <w:tc>
           <w:tcPr>
-            <w:tcW w:w="1056" w:type="dxa"/>
+            <w:tcW w:w="2410" w:type="dxa"/>
             <w:vAlign w:val="center"/>
           </w:tcPr>
           <w:p>
@@ -6221,10 +8185,24 @@
               </w:rPr>
             </w:pPr>
             <w:r>
-              <w:rPr>
-                <w:lang w:val="sr-Latn-RS"/>
-              </w:rPr>
-              <w:t>UserNet</w:t>
+              <w:t>Просечан степен кластеризације</w:t>
+            </w:r>
+          </w:p>
+        </w:tc>
+        <w:tc>
+          <w:tcPr>
+            <w:tcW w:w="3827" w:type="dxa"/>
+            <w:vAlign w:val="center"/>
+          </w:tcPr>
+          <w:p>
+            <w:pPr>
+              <w:pStyle w:val="Tekst"/>
+              <w:ind w:firstLine="0"/>
+              <w:jc w:val="center"/>
+              <w:cnfStyle w:val="100000000000" w:firstRow="1" w:lastRow="0" w:firstColumn="0" w:lastColumn="0" w:oddVBand="0" w:evenVBand="0" w:oddHBand="0" w:evenHBand="0" w:firstRowFirstColumn="0" w:firstRowLastColumn="0" w:lastRowFirstColumn="0" w:lastRowLastColumn="0"/>
+            </w:pPr>
+            <w:r>
+              <w:t>Особина малог света</w:t>
             </w:r>
           </w:p>
         </w:tc>
@@ -6237,7 +8215,7 @@
         <w:tc>
           <w:tcPr>
             <w:cnfStyle w:val="001000000000" w:firstRow="0" w:lastRow="0" w:firstColumn="1" w:lastColumn="0" w:oddVBand="0" w:evenVBand="0" w:oddHBand="0" w:evenHBand="0" w:firstRowFirstColumn="0" w:firstRowLastColumn="0" w:lastRowFirstColumn="0" w:lastRowLastColumn="0"/>
-            <w:tcW w:w="2324" w:type="dxa"/>
+            <w:tcW w:w="1587" w:type="dxa"/>
             <w:vAlign w:val="center"/>
           </w:tcPr>
           <w:p>
@@ -6245,15 +8223,239 @@
               <w:pStyle w:val="Tekst"/>
               <w:ind w:firstLine="0"/>
               <w:jc w:val="center"/>
+              <w:rPr>
+                <w:lang w:val="en-US"/>
+              </w:rPr>
+            </w:pPr>
+            <w:proofErr w:type="spellStart"/>
+            <w:r>
+              <w:rPr>
+                <w:lang w:val="en-US"/>
+              </w:rPr>
+              <w:t>SNet</w:t>
+            </w:r>
+            <w:proofErr w:type="spellEnd"/>
+          </w:p>
+        </w:tc>
+        <w:tc>
+          <w:tcPr>
+            <w:tcW w:w="1617" w:type="dxa"/>
+            <w:vAlign w:val="center"/>
+          </w:tcPr>
+          <w:p>
+            <w:pPr>
+              <w:pStyle w:val="Tekst"/>
+              <w:ind w:firstLine="0"/>
+              <w:jc w:val="center"/>
+              <w:cnfStyle w:val="000000100000" w:firstRow="0" w:lastRow="0" w:firstColumn="0" w:lastColumn="0" w:oddVBand="0" w:evenVBand="0" w:oddHBand="1" w:evenHBand="0" w:firstRowFirstColumn="0" w:firstRowLastColumn="0" w:lastRowFirstColumn="0" w:lastRowLastColumn="0"/>
             </w:pPr>
             <w:r>
-              <w:t>Просечни</w:t>
+              <w:t>2.106</w:t>
+            </w:r>
+            <w:r>
+              <w:rPr>
+                <w:lang w:val="sr-Latn-RS"/>
+              </w:rPr>
+              <w:t>5</w:t>
             </w:r>
           </w:p>
         </w:tc>
         <w:tc>
           <w:tcPr>
-            <w:tcW w:w="876" w:type="dxa"/>
+            <w:tcW w:w="2410" w:type="dxa"/>
+            <w:vAlign w:val="center"/>
+          </w:tcPr>
+          <w:p>
+            <w:pPr>
+              <w:pStyle w:val="Tekst"/>
+              <w:ind w:firstLine="0"/>
+              <w:jc w:val="center"/>
+              <w:cnfStyle w:val="000000100000" w:firstRow="0" w:lastRow="0" w:firstColumn="0" w:lastColumn="0" w:oddVBand="0" w:evenVBand="0" w:oddHBand="1" w:evenHBand="0" w:firstRowFirstColumn="0" w:firstRowLastColumn="0" w:lastRowFirstColumn="0" w:lastRowLastColumn="0"/>
+            </w:pPr>
+            <w:r>
+              <w:rPr>
+                <w:lang w:val="sr-Latn-RS"/>
+              </w:rPr>
+              <w:t>0.618883</w:t>
+            </w:r>
+          </w:p>
+        </w:tc>
+        <w:tc>
+          <w:tcPr>
+            <w:tcW w:w="3827" w:type="dxa"/>
+            <w:vAlign w:val="center"/>
+          </w:tcPr>
+          <w:p>
+            <w:pPr>
+              <w:pStyle w:val="Tekst"/>
+              <w:ind w:firstLine="0"/>
+              <w:jc w:val="center"/>
+              <w:cnfStyle w:val="000000100000" w:firstRow="0" w:lastRow="0" w:firstColumn="0" w:lastColumn="0" w:oddVBand="0" w:evenVBand="0" w:oddHBand="1" w:evenHBand="0" w:firstRowFirstColumn="0" w:firstRowLastColumn="0" w:lastRowFirstColumn="0" w:lastRowLastColumn="0"/>
+              <w:rPr>
+                <w:lang w:val="en-US"/>
+              </w:rPr>
+            </w:pPr>
+            <w:r>
+              <w:t xml:space="preserve">ДА </w:t>
+            </w:r>
+            <w:r>
+              <w:rPr>
+                <w:lang w:val="en-US"/>
+              </w:rPr>
+              <w:t>(?)</w:t>
+            </w:r>
+          </w:p>
+        </w:tc>
+      </w:tr>
+      <w:tr>
+        <w:trPr>
+          <w:jc w:val="center"/>
+        </w:trPr>
+        <w:tc>
+          <w:tcPr>
+            <w:cnfStyle w:val="001000000000" w:firstRow="0" w:lastRow="0" w:firstColumn="1" w:lastColumn="0" w:oddVBand="0" w:evenVBand="0" w:oddHBand="0" w:evenHBand="0" w:firstRowFirstColumn="0" w:firstRowLastColumn="0" w:lastRowFirstColumn="0" w:lastRowLastColumn="0"/>
+            <w:tcW w:w="1587" w:type="dxa"/>
+            <w:vAlign w:val="center"/>
+          </w:tcPr>
+          <w:p>
+            <w:pPr>
+              <w:pStyle w:val="Tekst"/>
+              <w:ind w:firstLine="0"/>
+              <w:jc w:val="center"/>
+              <w:rPr>
+                <w:lang w:val="en-US"/>
+              </w:rPr>
+            </w:pPr>
+            <w:proofErr w:type="spellStart"/>
+            <w:r>
+              <w:rPr>
+                <w:lang w:val="en-US"/>
+              </w:rPr>
+              <w:t>SNetF</w:t>
+            </w:r>
+            <w:proofErr w:type="spellEnd"/>
+          </w:p>
+        </w:tc>
+        <w:tc>
+          <w:tcPr>
+            <w:tcW w:w="1617" w:type="dxa"/>
+            <w:vAlign w:val="center"/>
+          </w:tcPr>
+          <w:p>
+            <w:pPr>
+              <w:pStyle w:val="Tekst"/>
+              <w:ind w:firstLine="0"/>
+              <w:jc w:val="center"/>
+              <w:cnfStyle w:val="000000000000" w:firstRow="0" w:lastRow="0" w:firstColumn="0" w:lastColumn="0" w:oddVBand="0" w:evenVBand="0" w:oddHBand="0" w:evenHBand="0" w:firstRowFirstColumn="0" w:firstRowLastColumn="0" w:lastRowFirstColumn="0" w:lastRowLastColumn="0"/>
+              <w:rPr>
+                <w:b/>
+                <w:bCs/>
+                <w:lang w:val="sr-Latn-RS"/>
+              </w:rPr>
+            </w:pPr>
+            <w:r>
+              <w:t>1.8</w:t>
+            </w:r>
+            <w:r>
+              <w:rPr>
+                <w:lang w:val="sr-Latn-RS"/>
+              </w:rPr>
+              <w:t>4</w:t>
+            </w:r>
+          </w:p>
+        </w:tc>
+        <w:tc>
+          <w:tcPr>
+            <w:tcW w:w="2410" w:type="dxa"/>
+            <w:vAlign w:val="center"/>
+          </w:tcPr>
+          <w:p>
+            <w:pPr>
+              <w:pStyle w:val="Tekst"/>
+              <w:ind w:firstLine="0"/>
+              <w:jc w:val="center"/>
+              <w:cnfStyle w:val="000000000000" w:firstRow="0" w:lastRow="0" w:firstColumn="0" w:lastColumn="0" w:oddVBand="0" w:evenVBand="0" w:oddHBand="0" w:evenHBand="0" w:firstRowFirstColumn="0" w:firstRowLastColumn="0" w:lastRowFirstColumn="0" w:lastRowLastColumn="0"/>
+              <w:rPr>
+                <w:lang w:val="sr-Latn-RS"/>
+              </w:rPr>
+            </w:pPr>
+            <w:r>
+              <w:rPr>
+                <w:lang w:val="sr-Latn-RS"/>
+              </w:rPr>
+              <w:t>0.066099</w:t>
+            </w:r>
+          </w:p>
+        </w:tc>
+        <w:tc>
+          <w:tcPr>
+            <w:tcW w:w="3827" w:type="dxa"/>
+            <w:vAlign w:val="center"/>
+          </w:tcPr>
+          <w:p>
+            <w:pPr>
+              <w:pStyle w:val="Tekst"/>
+              <w:ind w:firstLine="0"/>
+              <w:jc w:val="center"/>
+              <w:cnfStyle w:val="000000000000" w:firstRow="0" w:lastRow="0" w:firstColumn="0" w:lastColumn="0" w:oddVBand="0" w:evenVBand="0" w:oddHBand="0" w:evenHBand="0" w:firstRowFirstColumn="0" w:firstRowLastColumn="0" w:lastRowFirstColumn="0" w:lastRowLastColumn="0"/>
+              <w:rPr>
+                <w:lang w:val="en-US"/>
+              </w:rPr>
+            </w:pPr>
+            <w:r>
+              <w:t>Н</w:t>
+            </w:r>
+            <w:r>
+              <w:rPr>
+                <w:lang w:val="en-US"/>
+              </w:rPr>
+              <w:t>E (</w:t>
+            </w:r>
+            <w:r>
+              <w:t>низак степен кластеризације</w:t>
+            </w:r>
+            <w:r>
+              <w:rPr>
+                <w:lang w:val="en-US"/>
+              </w:rPr>
+              <w:t>)</w:t>
+            </w:r>
+          </w:p>
+        </w:tc>
+      </w:tr>
+      <w:tr>
+        <w:trPr>
+          <w:cnfStyle w:val="000000100000" w:firstRow="0" w:lastRow="0" w:firstColumn="0" w:lastColumn="0" w:oddVBand="0" w:evenVBand="0" w:oddHBand="1" w:evenHBand="0" w:firstRowFirstColumn="0" w:firstRowLastColumn="0" w:lastRowFirstColumn="0" w:lastRowLastColumn="0"/>
+          <w:jc w:val="center"/>
+        </w:trPr>
+        <w:tc>
+          <w:tcPr>
+            <w:cnfStyle w:val="001000000000" w:firstRow="0" w:lastRow="0" w:firstColumn="1" w:lastColumn="0" w:oddVBand="0" w:evenVBand="0" w:oddHBand="0" w:evenHBand="0" w:firstRowFirstColumn="0" w:firstRowLastColumn="0" w:lastRowFirstColumn="0" w:lastRowLastColumn="0"/>
+            <w:tcW w:w="1587" w:type="dxa"/>
+            <w:vAlign w:val="center"/>
+          </w:tcPr>
+          <w:p>
+            <w:pPr>
+              <w:pStyle w:val="Tekst"/>
+              <w:ind w:firstLine="0"/>
+              <w:jc w:val="center"/>
+              <w:rPr>
+                <w:lang w:val="en-US"/>
+              </w:rPr>
+            </w:pPr>
+            <w:proofErr w:type="spellStart"/>
+            <w:r>
+              <w:rPr>
+                <w:lang w:val="en-US"/>
+              </w:rPr>
+              <w:t>SNetT</w:t>
+            </w:r>
+            <w:proofErr w:type="spellEnd"/>
+          </w:p>
+        </w:tc>
+        <w:tc>
+          <w:tcPr>
+            <w:tcW w:w="1617" w:type="dxa"/>
             <w:vAlign w:val="center"/>
           </w:tcPr>
           <w:p>
@@ -6266,25 +8468,17 @@
                 <w:lang w:val="sr-Latn-RS"/>
               </w:rPr>
             </w:pPr>
+            <w:r>
+              <w:rPr>
+                <w:lang w:val="sr-Latn-RS"/>
+              </w:rPr>
+              <w:t>1.0</w:t>
+            </w:r>
           </w:p>
         </w:tc>
         <w:tc>
           <w:tcPr>
-            <w:tcW w:w="856" w:type="dxa"/>
-            <w:vAlign w:val="center"/>
-          </w:tcPr>
-          <w:p>
-            <w:pPr>
-              <w:pStyle w:val="Tekst"/>
-              <w:ind w:firstLine="0"/>
-              <w:jc w:val="center"/>
-              <w:cnfStyle w:val="000000100000" w:firstRow="0" w:lastRow="0" w:firstColumn="0" w:lastColumn="0" w:oddVBand="0" w:evenVBand="0" w:oddHBand="1" w:evenHBand="0" w:firstRowFirstColumn="0" w:firstRowLastColumn="0" w:lastRowFirstColumn="0" w:lastRowLastColumn="0"/>
-            </w:pPr>
-          </w:p>
-        </w:tc>
-        <w:tc>
-          <w:tcPr>
-            <w:tcW w:w="870" w:type="dxa"/>
+            <w:tcW w:w="2410" w:type="dxa"/>
             <w:vAlign w:val="center"/>
           </w:tcPr>
           <w:p>
@@ -6297,11 +8491,14 @@
                 <w:lang w:val="sr-Latn-RS"/>
               </w:rPr>
             </w:pPr>
+            <w:r>
+              <w:t>1.0</w:t>
+            </w:r>
           </w:p>
         </w:tc>
         <w:tc>
           <w:tcPr>
-            <w:tcW w:w="1056" w:type="dxa"/>
+            <w:tcW w:w="3827" w:type="dxa"/>
             <w:vAlign w:val="center"/>
           </w:tcPr>
           <w:p>
@@ -6310,10 +8507,10 @@
               <w:ind w:firstLine="0"/>
               <w:jc w:val="center"/>
               <w:cnfStyle w:val="000000100000" w:firstRow="0" w:lastRow="0" w:firstColumn="0" w:lastColumn="0" w:oddVBand="0" w:evenVBand="0" w:oddHBand="1" w:evenHBand="0" w:firstRowFirstColumn="0" w:firstRowLastColumn="0" w:lastRowFirstColumn="0" w:lastRowLastColumn="0"/>
-              <w:rPr>
-                <w:lang w:val="sr-Latn-RS"/>
-              </w:rPr>
             </w:pPr>
+            <w:r>
+              <w:t>ДА</w:t>
+            </w:r>
           </w:p>
         </w:tc>
       </w:tr>
@@ -6324,7 +8521,7 @@
         <w:tc>
           <w:tcPr>
             <w:cnfStyle w:val="001000000000" w:firstRow="0" w:lastRow="0" w:firstColumn="1" w:lastColumn="0" w:oddVBand="0" w:evenVBand="0" w:oddHBand="0" w:evenHBand="0" w:firstRowFirstColumn="0" w:firstRowLastColumn="0" w:lastRowFirstColumn="0" w:lastRowLastColumn="0"/>
-            <w:tcW w:w="2324" w:type="dxa"/>
+            <w:tcW w:w="1587" w:type="dxa"/>
             <w:vAlign w:val="center"/>
           </w:tcPr>
           <w:p>
@@ -6332,15 +8529,23 @@
               <w:pStyle w:val="Tekst"/>
               <w:ind w:firstLine="0"/>
               <w:jc w:val="center"/>
+              <w:rPr>
+                <w:lang w:val="en-US"/>
+              </w:rPr>
             </w:pPr>
+            <w:proofErr w:type="spellStart"/>
             <w:r>
-              <w:t>Глобални</w:t>
+              <w:rPr>
+                <w:lang w:val="en-US"/>
+              </w:rPr>
+              <w:t>UserNet</w:t>
             </w:r>
+            <w:proofErr w:type="spellEnd"/>
           </w:p>
         </w:tc>
         <w:tc>
           <w:tcPr>
-            <w:tcW w:w="876" w:type="dxa"/>
+            <w:tcW w:w="1617" w:type="dxa"/>
             <w:vAlign w:val="center"/>
           </w:tcPr>
           <w:p>
@@ -6353,11 +8558,14 @@
                 <w:lang w:val="sr-Latn-RS"/>
               </w:rPr>
             </w:pPr>
+            <w:r>
+              <w:t>4.196</w:t>
+            </w:r>
           </w:p>
         </w:tc>
         <w:tc>
           <w:tcPr>
-            <w:tcW w:w="856" w:type="dxa"/>
+            <w:tcW w:w="2410" w:type="dxa"/>
             <w:vAlign w:val="center"/>
           </w:tcPr>
           <w:p>
@@ -6370,11 +8578,17 @@
                 <w:lang w:val="sr-Latn-RS"/>
               </w:rPr>
             </w:pPr>
+            <w:r>
+              <w:rPr>
+                <w:lang w:val="sr-Latn-RS"/>
+              </w:rPr>
+              <w:t>0.028932</w:t>
+            </w:r>
           </w:p>
         </w:tc>
         <w:tc>
           <w:tcPr>
-            <w:tcW w:w="870" w:type="dxa"/>
+            <w:tcW w:w="3827" w:type="dxa"/>
             <w:vAlign w:val="center"/>
           </w:tcPr>
           <w:p>
@@ -6384,23 +8598,27 @@
               <w:jc w:val="center"/>
               <w:cnfStyle w:val="000000000000" w:firstRow="0" w:lastRow="0" w:firstColumn="0" w:lastColumn="0" w:oddVBand="0" w:evenVBand="0" w:oddHBand="0" w:evenHBand="0" w:firstRowFirstColumn="0" w:firstRowLastColumn="0" w:lastRowFirstColumn="0" w:lastRowLastColumn="0"/>
               <w:rPr>
-                <w:lang w:val="sr-Latn-RS"/>
+                <w:lang w:val="en-US"/>
               </w:rPr>
             </w:pPr>
-          </w:p>
-        </w:tc>
-        <w:tc>
-          <w:tcPr>
-            <w:tcW w:w="1056" w:type="dxa"/>
-            <w:vAlign w:val="center"/>
-          </w:tcPr>
-          <w:p>
-            <w:pPr>
-              <w:pStyle w:val="Tekst"/>
-              <w:ind w:firstLine="0"/>
-              <w:jc w:val="center"/>
-              <w:cnfStyle w:val="000000000000" w:firstRow="0" w:lastRow="0" w:firstColumn="0" w:lastColumn="0" w:oddVBand="0" w:evenVBand="0" w:oddHBand="0" w:evenHBand="0" w:firstRowFirstColumn="0" w:firstRowLastColumn="0" w:lastRowFirstColumn="0" w:lastRowLastColumn="0"/>
-            </w:pPr>
+            <w:r>
+              <w:t>Н</w:t>
+            </w:r>
+            <w:r>
+              <w:rPr>
+                <w:lang w:val="en-US"/>
+              </w:rPr>
+              <w:t>E (</w:t>
+            </w:r>
+            <w:r>
+              <w:t>низак степен кластеризације</w:t>
+            </w:r>
+            <w:r>
+              <w:rPr>
+                <w:lang w:val="en-US"/>
+              </w:rPr>
+              <w:t>)</w:t>
+            </w:r>
           </w:p>
         </w:tc>
       </w:tr>
@@ -6408,7 +8626,7 @@
     <w:p>
       <w:pPr>
         <w:pStyle w:val="Tekst"/>
-        <w:ind w:left="360" w:firstLine="0"/>
+        <w:ind w:firstLine="0"/>
       </w:pPr>
     </w:p>
     <w:p>
@@ -6420,7 +8638,8 @@
         </w:numPr>
       </w:pPr>
       <w:r>
-        <w:t>На основу одговора на питања 8 и 10, проценити да ли мрежа исказује особине малог света.</w:t>
+        <w:lastRenderedPageBreak/>
+        <w:t>Извршити асортативну анализу по степену чвора и дати одговор да ли је изражено асортативно мешање. У случају да је мрежа усмерена, анализу извршити и по улазном и по излазном степену чвора. Приложити и визуелизацију.</w:t>
       </w:r>
     </w:p>
     <w:p>
@@ -6432,7 +8651,17 @@
         </w:numPr>
       </w:pPr>
       <w:r>
-        <w:t>Извршити асортативну анализу по степену чвора и дати одговор да ли је изражено асортативно мешање. У случају да је мрежа усмерена, анализу извршити и по улазном и по излазном степену чвора. Приложити и визуелизацију.</w:t>
+        <w:t xml:space="preserve">Да ли мрежа испољава феномен клуба богатих (енг. </w:t>
+      </w:r>
+      <w:r>
+        <w:rPr>
+          <w:i/>
+          <w:iCs/>
+        </w:rPr>
+        <w:t>rich club phenomenon</w:t>
+      </w:r>
+      <w:r>
+        <w:t>)?</w:t>
       </w:r>
     </w:p>
     <w:p>
@@ -6444,17 +8673,18 @@
         </w:numPr>
       </w:pPr>
       <w:r>
-        <w:t xml:space="preserve">Да ли мрежа испољава феномен клуба богатих (енг. </w:t>
+        <w:t xml:space="preserve">Каква је дистрибуција чворова по степену и да ли прати </w:t>
       </w:r>
       <w:r>
         <w:rPr>
           <w:i/>
           <w:iCs/>
-        </w:rPr>
-        <w:t>rich club phenomenon</w:t>
-      </w:r>
-      <w:r>
-        <w:t>)?</w:t>
+          <w:lang w:val="sr-Latn-RS"/>
+        </w:rPr>
+        <w:t>power law</w:t>
+      </w:r>
+      <w:r>
+        <w:t xml:space="preserve"> расподелу?</w:t>
       </w:r>
     </w:p>
     <w:p>
@@ -6466,20 +8696,19 @@
         </w:numPr>
       </w:pPr>
       <w:r>
+        <w:t>Одредити најважније хабове и ауторитете у мрежи. Како су они распоређени и уграђени у мрежу, да ли су на периферији или у језгру мреже?</w:t>
+      </w:r>
+    </w:p>
+    <w:p>
+      <w:pPr>
+        <w:pStyle w:val="Heading1"/>
+      </w:pPr>
+      <w:bookmarkStart w:id="22" w:name="_Toc94731153"/>
+      <w:r>
         <w:lastRenderedPageBreak/>
-        <w:t xml:space="preserve">Каква је дистрибуција чворова по степену и да ли прати </w:t>
-      </w:r>
-      <w:r>
-        <w:rPr>
-          <w:i/>
-          <w:iCs/>
-          <w:lang w:val="sr-Latn-RS"/>
-        </w:rPr>
-        <w:t>power law</w:t>
-      </w:r>
-      <w:r>
-        <w:t xml:space="preserve"> расподелу?</w:t>
-      </w:r>
+        <w:t>Анализа мера централности</w:t>
+      </w:r>
+      <w:bookmarkEnd w:id="22"/>
     </w:p>
     <w:p>
       <w:pPr>
@@ -6490,19 +8719,8 @@
         </w:numPr>
       </w:pPr>
       <w:r>
-        <w:t>Одредити најважније хабове и ауторитете у мрежи. Како су они распоређени и уграђени у мрежу, да ли су на периферији или у језгру мреже?</w:t>
-      </w:r>
-    </w:p>
-    <w:p>
-      <w:pPr>
-        <w:pStyle w:val="Heading1"/>
-      </w:pPr>
-      <w:bookmarkStart w:id="21" w:name="_Toc94731153"/>
-      <w:r>
-        <w:lastRenderedPageBreak/>
-        <w:t>Анализа мера централности</w:t>
-      </w:r>
-      <w:bookmarkEnd w:id="21"/>
+        <w:t>Спровести анализе централности по степену, блискости и релационој централности. Дати преглед најважнијих актера по свакој од њих.</w:t>
+      </w:r>
     </w:p>
     <w:p>
       <w:pPr>
@@ -6513,7 +8731,7 @@
         </w:numPr>
       </w:pPr>
       <w:r>
-        <w:t>Спровести анализе централности по степену, блискости и релационој централности. Дати преглед најважнијих актера по свакој од њих.</w:t>
+        <w:t>Ко су најважнији актери по централности по сопственом вектору? Шта нам то говори о њима?</w:t>
       </w:r>
     </w:p>
     <w:p>
@@ -6525,7 +8743,59 @@
         </w:numPr>
       </w:pPr>
       <w:r>
-        <w:t>Ко су најважнији актери по централности по сопственом вектору? Шта нам то говори о њима?</w:t>
+        <w:t xml:space="preserve">Рангирати чворове по Кацовој централности (енг. </w:t>
+      </w:r>
+      <w:r>
+        <w:rPr>
+          <w:i/>
+          <w:iCs/>
+        </w:rPr>
+        <w:t>Katz centrality</w:t>
+      </w:r>
+      <w:r>
+        <w:t xml:space="preserve">) са варијацијом параметара. При рачунању Кацове централности, експериментисати са додељивањем другачије вредности параметра β за сабредит који се у приложеним </w:t>
+      </w:r>
+      <w:r>
+        <w:rPr>
+          <w:lang w:val="sr-Latn-RS"/>
+        </w:rPr>
+        <w:t>CSV</w:t>
+      </w:r>
+      <w:r>
+        <w:t xml:space="preserve"> фајловима идентификује вр</w:t>
+      </w:r>
+      <w:r>
+        <w:rPr>
+          <w:lang w:val="sr-Latn-RS"/>
+        </w:rPr>
+        <w:t>e</w:t>
+      </w:r>
+      <w:r>
+        <w:t xml:space="preserve">дношћу колоне </w:t>
+      </w:r>
+      <w:r>
+        <w:rPr>
+          <w:b/>
+          <w:bCs/>
+          <w:i/>
+          <w:iCs/>
+          <w:lang w:val="sr-Latn-RS"/>
+        </w:rPr>
+        <w:t>subreddit</w:t>
+      </w:r>
+      <w:r>
+        <w:t xml:space="preserve"> једнаком </w:t>
+      </w:r>
+      <w:r>
+        <w:rPr>
+          <w:i/>
+          <w:iCs/>
+          <w:lang w:val="sr-Latn-RS"/>
+        </w:rPr>
+        <w:t>reddit.com</w:t>
+      </w:r>
+      <w:r>
+        <w:t>. Дати преглед најважнијих актера у случају да је β исто за све сабредите и у случају да је β наведеног сабредита значајно веће.</w:t>
       </w:r>
     </w:p>
     <w:p>
@@ -6537,60 +8807,25 @@
         </w:numPr>
       </w:pPr>
       <w:r>
-        <w:t xml:space="preserve">Рангирати чворове по Кацовој централности (енг. </w:t>
-      </w:r>
-      <w:r>
-        <w:rPr>
-          <w:i/>
-          <w:iCs/>
-        </w:rPr>
-        <w:t>Katz centrality</w:t>
-      </w:r>
-      <w:r>
-        <w:t xml:space="preserve">) са варијацијом параметара. При рачунању Кацове централности, експериментисати са додељивањем другачије вредности параметра β за сабредит који се у приложеним </w:t>
-      </w:r>
-      <w:r>
-        <w:rPr>
-          <w:lang w:val="sr-Latn-RS"/>
-        </w:rPr>
-        <w:t>CSV</w:t>
-      </w:r>
-      <w:r>
-        <w:t xml:space="preserve"> фајловима идентификује вр</w:t>
-      </w:r>
-      <w:r>
-        <w:rPr>
-          <w:lang w:val="sr-Latn-RS"/>
-        </w:rPr>
-        <w:t>e</w:t>
-      </w:r>
-      <w:r>
-        <w:t xml:space="preserve">дношћу колоне </w:t>
-      </w:r>
-      <w:r>
-        <w:rPr>
-          <w:b/>
-          <w:bCs/>
-          <w:i/>
-          <w:iCs/>
-          <w:lang w:val="sr-Latn-RS"/>
-        </w:rPr>
-        <w:t>subreddit</w:t>
-      </w:r>
-      <w:r>
-        <w:t xml:space="preserve"> једнаком </w:t>
-      </w:r>
-      <w:r>
-        <w:rPr>
-          <w:i/>
-          <w:iCs/>
-          <w:lang w:val="sr-Latn-RS"/>
-        </w:rPr>
-        <w:t>reddit.com</w:t>
-      </w:r>
-      <w:r>
-        <w:t>. Дати преглед најважнијих актера у случају да је β исто за све сабредите и у случају да је β наведеног сабредита значајно веће.</w:t>
-      </w:r>
+        <w:t xml:space="preserve">На основу претходна три питања предложити и конструисати хеуристику (композитну меру централности) за проналажење најважнијих актера и пронаћи их. Обратити пажњу на тип мреже који се анализира (усмерена или неусмерена) и, </w:t>
+      </w:r>
+      <w:r>
+        <w:t>сх</w:t>
+      </w:r>
+      <w:r>
+        <w:t>одно томе, прилагодити колико различите мрежне метрике утичу на хеуристику.</w:t>
+      </w:r>
+    </w:p>
+    <w:p>
+      <w:pPr>
+        <w:pStyle w:val="Heading1"/>
+      </w:pPr>
+      <w:bookmarkStart w:id="23" w:name="_Toc94731154"/>
+      <w:r>
+        <w:lastRenderedPageBreak/>
+        <w:t>Детекција комуна</w:t>
+      </w:r>
+      <w:bookmarkEnd w:id="23"/>
     </w:p>
     <w:p>
       <w:pPr>
@@ -6601,25 +8836,8 @@
         </w:numPr>
       </w:pPr>
       <w:r>
-        <w:t xml:space="preserve">На основу претходна три питања предложити и конструисати хеуристику (композитну меру централности) за проналажење најважнијих актера и пронаћи их. Обратити пажњу на тип мреже који се анализира (усмерена или неусмерена) и, </w:t>
-      </w:r>
-      <w:r>
-        <w:t>сх</w:t>
-      </w:r>
-      <w:r>
-        <w:t>одно томе, прилагодити колико различите мрежне метрике утичу на хеуристику.</w:t>
-      </w:r>
-    </w:p>
-    <w:p>
-      <w:pPr>
-        <w:pStyle w:val="Heading1"/>
-      </w:pPr>
-      <w:bookmarkStart w:id="22" w:name="_Toc94731154"/>
-      <w:r>
-        <w:lastRenderedPageBreak/>
-        <w:t>Детекција комуна</w:t>
-      </w:r>
-      <w:bookmarkEnd w:id="22"/>
+        <w:t>Ако величина мреже дозвољава, спектралном анализом или анализом дендрограма проценити потенцијалне кандидате за број комуна у мрежи.</w:t>
+      </w:r>
     </w:p>
     <w:p>
       <w:pPr>
@@ -6630,7 +8848,18 @@
         </w:numPr>
       </w:pPr>
       <w:r>
-        <w:t>Ако величина мреже дозвољава, спектралном анализом или анализом дендрограма проценити потенцијалне кандидате за број комуна у мрежи.</w:t>
+        <w:t xml:space="preserve">Спровести кластерисање Лувенском методом (максимизацијом модуларности) у алату </w:t>
+      </w:r>
+      <w:r>
+        <w:rPr>
+          <w:i/>
+          <w:iCs/>
+          <w:lang w:val="sr-Latn-RS"/>
+        </w:rPr>
+        <w:t>Gephi</w:t>
+      </w:r>
+      <w:r>
+        <w:t xml:space="preserve"> за три различите вредности параметра резолуције. Конструисати визуелизације и дискутовати избор параметра резолуције на добијено кластерисање (број и величина кластера).</w:t>
       </w:r>
     </w:p>
     <w:p>
@@ -6642,18 +8871,7 @@
         </w:numPr>
       </w:pPr>
       <w:r>
-        <w:t xml:space="preserve">Спровести кластерисање Лувенском методом (максимизацијом модуларности) у алату </w:t>
-      </w:r>
-      <w:r>
-        <w:rPr>
-          <w:i/>
-          <w:iCs/>
-          <w:lang w:val="sr-Latn-RS"/>
-        </w:rPr>
-        <w:t>Gephi</w:t>
-      </w:r>
-      <w:r>
-        <w:t xml:space="preserve"> за три различите вредности параметра резолуције. Конструисати визуелизације и дискутовати избор параметра резолуције на добијено кластерисање (број и величина кластера).</w:t>
+        <w:t>Које заједнице (комуне) се могу уочити приликом анализе мреже? Да ли постоји неко објашњење за детектоване комуне?</w:t>
       </w:r>
     </w:p>
     <w:p>
@@ -6665,8 +8883,49 @@
         </w:numPr>
       </w:pPr>
       <w:r>
-        <w:t>Које заједнице (комуне) се могу уочити приликом анализе мреже? Да ли постоји неко објашњење за детектоване комуне?</w:t>
-      </w:r>
+        <w:t>Ко су актери који се могу окарактерисати као кључни брокери (мостови) у мрежи? Шта их чини брокерима?</w:t>
+      </w:r>
+    </w:p>
+    <w:p>
+      <w:pPr>
+        <w:pStyle w:val="Heading1"/>
+      </w:pPr>
+      <w:bookmarkStart w:id="24" w:name="_Toc94731155"/>
+      <w:r>
+        <w:lastRenderedPageBreak/>
+        <w:t xml:space="preserve">Поређење </w:t>
+      </w:r>
+      <w:r>
+        <w:rPr>
+          <w:lang w:val="sr-Latn-RS"/>
+        </w:rPr>
+        <w:t xml:space="preserve">SNet </w:t>
+      </w:r>
+      <w:r>
+        <w:t xml:space="preserve">и </w:t>
+      </w:r>
+      <w:r>
+        <w:rPr>
+          <w:lang w:val="sr-Latn-RS"/>
+        </w:rPr>
+        <w:t>SNe</w:t>
+      </w:r>
+      <w:r>
+        <w:rPr>
+          <w:lang w:val="sr-Latn-RS"/>
+        </w:rPr>
+        <w:t>t</w:t>
+      </w:r>
+      <w:r>
+        <w:rPr>
+          <w:lang w:val="sr-Latn-RS"/>
+        </w:rPr>
+        <w:t xml:space="preserve">T </w:t>
+      </w:r>
+      <w:r>
+        <w:t>мрежа</w:t>
+      </w:r>
+      <w:bookmarkEnd w:id="24"/>
     </w:p>
     <w:p>
       <w:pPr>
@@ -6677,49 +8936,35 @@
         </w:numPr>
       </w:pPr>
       <w:r>
-        <w:t>Ко су актери који се могу окарактерисати као кључни брокери (мостови) у мрежи? Шта их чини брокерима?</w:t>
-      </w:r>
-    </w:p>
-    <w:p>
-      <w:pPr>
-        <w:pStyle w:val="Heading1"/>
-      </w:pPr>
-      <w:bookmarkStart w:id="23" w:name="_Toc94731155"/>
-      <w:r>
-        <w:lastRenderedPageBreak/>
-        <w:t xml:space="preserve">Поређење </w:t>
+        <w:t xml:space="preserve">Упоредити карактеристике </w:t>
       </w:r>
       <w:r>
         <w:rPr>
           <w:lang w:val="sr-Latn-RS"/>
         </w:rPr>
-        <w:t xml:space="preserve">SNet </w:t>
-      </w:r>
-      <w:r>
-        <w:t xml:space="preserve">и </w:t>
+        <w:t>SNet</w:t>
+      </w:r>
+      <w:r>
+        <w:t xml:space="preserve"> и </w:t>
       </w:r>
       <w:r>
         <w:rPr>
           <w:lang w:val="sr-Latn-RS"/>
         </w:rPr>
-        <w:t>SNe</w:t>
+        <w:t>SNetT</w:t>
+      </w:r>
+      <w:r>
+        <w:t xml:space="preserve"> мрежа. Коментарисати потенцијалне разлике и проценити да ли су сабредити из </w:t>
       </w:r>
       <w:r>
         <w:rPr>
           <w:lang w:val="sr-Latn-RS"/>
         </w:rPr>
-        <w:t>t</w:t>
-      </w:r>
-      <w:r>
-        <w:rPr>
-          <w:lang w:val="sr-Latn-RS"/>
-        </w:rPr>
-        <w:t xml:space="preserve">T </w:t>
-      </w:r>
-      <w:r>
-        <w:t>мрежа</w:t>
-      </w:r>
-      <w:bookmarkEnd w:id="23"/>
+        <w:t>SNetT</w:t>
+      </w:r>
+      <w:r>
+        <w:t xml:space="preserve"> активнији и боље повезани од остатка мреже.</w:t>
+      </w:r>
     </w:p>
     <w:p>
       <w:pPr>
@@ -6730,75 +8975,24 @@
         </w:numPr>
       </w:pPr>
       <w:r>
-        <w:t xml:space="preserve">Упоредити карактеристике </w:t>
+        <w:t xml:space="preserve">Како су распоређени чворови из </w:t>
       </w:r>
       <w:r>
         <w:rPr>
           <w:lang w:val="sr-Latn-RS"/>
         </w:rPr>
+        <w:t>SNetT</w:t>
+      </w:r>
+      <w:r>
+        <w:t xml:space="preserve"> у оквиру </w:t>
+      </w:r>
+      <w:r>
+        <w:rPr>
+          <w:lang w:val="sr-Latn-RS"/>
+        </w:rPr>
         <w:t>SNet</w:t>
       </w:r>
       <w:r>
-        <w:t xml:space="preserve"> и </w:t>
-      </w:r>
-      <w:r>
-        <w:rPr>
-          <w:lang w:val="sr-Latn-RS"/>
-        </w:rPr>
-        <w:t>SNet</w:t>
-      </w:r>
-      <w:r>
-        <w:rPr>
-          <w:lang w:val="sr-Latn-RS"/>
-        </w:rPr>
-        <w:t>T</w:t>
-      </w:r>
-      <w:r>
-        <w:t xml:space="preserve"> мрежа. Коментарисати потенцијалне разлике и проценити да ли су сабредити из </w:t>
-      </w:r>
-      <w:r>
-        <w:rPr>
-          <w:lang w:val="sr-Latn-RS"/>
-        </w:rPr>
-        <w:t>SNet</w:t>
-      </w:r>
-      <w:r>
-        <w:rPr>
-          <w:lang w:val="sr-Latn-RS"/>
-        </w:rPr>
-        <w:t>T</w:t>
-      </w:r>
-      <w:r>
-        <w:t xml:space="preserve"> активнији и боље повезани од остатка мреже.</w:t>
-      </w:r>
-    </w:p>
-    <w:p>
-      <w:pPr>
-        <w:pStyle w:val="Tekst"/>
-        <w:numPr>
-          <w:ilvl w:val="0"/>
-          <w:numId w:val="26"/>
-        </w:numPr>
-      </w:pPr>
-      <w:r>
-        <w:t xml:space="preserve">Како су распоређени чворови из </w:t>
-      </w:r>
-      <w:r>
-        <w:rPr>
-          <w:lang w:val="sr-Latn-RS"/>
-        </w:rPr>
-        <w:t>SNetT</w:t>
-      </w:r>
-      <w:r>
-        <w:t xml:space="preserve"> у оквиру </w:t>
-      </w:r>
-      <w:r>
-        <w:rPr>
-          <w:lang w:val="sr-Latn-RS"/>
-        </w:rPr>
-        <w:t>SNet</w:t>
-      </w:r>
-      <w:r>
         <w:t xml:space="preserve"> мреже? Да ли припадају језгру или периферији или су мешовито распоређени?</w:t>
       </w:r>
     </w:p>
@@ -6806,12 +9000,12 @@
       <w:pPr>
         <w:pStyle w:val="Heading1"/>
       </w:pPr>
-      <w:bookmarkStart w:id="24" w:name="_Toc94731156"/>
+      <w:bookmarkStart w:id="25" w:name="_Toc94731156"/>
       <w:r>
         <w:lastRenderedPageBreak/>
         <w:t>Закључак</w:t>
       </w:r>
-      <w:bookmarkEnd w:id="24"/>
+      <w:bookmarkEnd w:id="25"/>
     </w:p>
     <w:p>
       <w:pPr>
@@ -6826,12 +9020,12 @@
           <w:lang w:val="sr-Cyrl-CS"/>
         </w:rPr>
       </w:pPr>
-      <w:bookmarkStart w:id="25" w:name="_Toc94731157"/>
+      <w:bookmarkStart w:id="26" w:name="_Toc94731157"/>
       <w:r>
         <w:lastRenderedPageBreak/>
         <w:t>Списак слика</w:t>
       </w:r>
-      <w:bookmarkEnd w:id="25"/>
+      <w:bookmarkEnd w:id="26"/>
     </w:p>
     <w:p>
       <w:pPr>
@@ -7370,12 +9564,12 @@
           <w:lang w:val="sr-Cyrl-CS"/>
         </w:rPr>
       </w:pPr>
-      <w:bookmarkStart w:id="26" w:name="_Toc94731158"/>
+      <w:bookmarkStart w:id="27" w:name="_Toc94731158"/>
       <w:r>
         <w:lastRenderedPageBreak/>
         <w:t>Списак табела</w:t>
       </w:r>
-      <w:bookmarkEnd w:id="26"/>
+      <w:bookmarkEnd w:id="27"/>
     </w:p>
     <w:p>
       <w:pPr>
@@ -8276,14 +10470,6 @@
         <w:i w:val="0"/>
         <w:sz w:val="72"/>
         <w:szCs w:val="72"/>
-        <w14:shadow w14:blurRad="0" w14:dist="0" w14:dir="0" w14:sx="0" w14:sy="0" w14:kx="0" w14:ky="0" w14:algn="none">
-          <w14:srgbClr w14:val="000000"/>
-        </w14:shadow>
-        <w14:textOutline w14:w="0" w14:cap="rnd" w14:cmpd="sng" w14:algn="ctr">
-          <w14:noFill/>
-          <w14:prstDash w14:val="solid"/>
-          <w14:bevel/>
-        </w14:textOutline>
       </w:rPr>
     </w:lvl>
     <w:lvl w:ilvl="1">
@@ -8739,14 +10925,6 @@
         <w:rFonts w:ascii="Times New Roman" w:hAnsi="Times New Roman" w:hint="default"/>
         <w:sz w:val="40"/>
         <w:szCs w:val="40"/>
-        <w14:shadow w14:blurRad="0" w14:dist="0" w14:dir="0" w14:sx="0" w14:sy="0" w14:kx="0" w14:ky="0" w14:algn="none">
-          <w14:srgbClr w14:val="000000"/>
-        </w14:shadow>
-        <w14:textOutline w14:w="0" w14:cap="rnd" w14:cmpd="sng" w14:algn="ctr">
-          <w14:noFill/>
-          <w14:prstDash w14:val="solid"/>
-          <w14:bevel/>
-        </w14:textOutline>
       </w:rPr>
     </w:lvl>
     <w:lvl w:ilvl="1">
@@ -8893,14 +11071,6 @@
         <w:i w:val="0"/>
         <w:sz w:val="72"/>
         <w:szCs w:val="72"/>
-        <w14:shadow w14:blurRad="0" w14:dist="0" w14:dir="0" w14:sx="0" w14:sy="0" w14:kx="0" w14:ky="0" w14:algn="none">
-          <w14:srgbClr w14:val="000000"/>
-        </w14:shadow>
-        <w14:textOutline w14:w="0" w14:cap="rnd" w14:cmpd="sng" w14:algn="ctr">
-          <w14:noFill/>
-          <w14:prstDash w14:val="solid"/>
-          <w14:bevel/>
-        </w14:textOutline>
       </w:rPr>
     </w:lvl>
     <w:lvl w:ilvl="1">
@@ -9179,14 +11349,6 @@
         <w:i w:val="0"/>
         <w:sz w:val="72"/>
         <w:szCs w:val="72"/>
-        <w14:shadow w14:blurRad="0" w14:dist="0" w14:dir="0" w14:sx="0" w14:sy="0" w14:kx="0" w14:ky="0" w14:algn="none">
-          <w14:srgbClr w14:val="000000"/>
-        </w14:shadow>
-        <w14:textOutline w14:w="0" w14:cap="rnd" w14:cmpd="sng" w14:algn="ctr">
-          <w14:noFill/>
-          <w14:prstDash w14:val="solid"/>
-          <w14:bevel/>
-        </w14:textOutline>
       </w:rPr>
     </w:lvl>
     <w:lvl w:ilvl="1">
@@ -9322,14 +11484,6 @@
       <w:rPr>
         <w:rFonts w:ascii="Times New Roman" w:hAnsi="Times New Roman" w:hint="default"/>
         <w:sz w:val="72"/>
-        <w14:shadow w14:blurRad="0" w14:dist="0" w14:dir="0" w14:sx="0" w14:sy="0" w14:kx="0" w14:ky="0" w14:algn="none">
-          <w14:srgbClr w14:val="000000"/>
-        </w14:shadow>
-        <w14:textOutline w14:w="0" w14:cap="rnd" w14:cmpd="sng" w14:algn="ctr">
-          <w14:noFill/>
-          <w14:prstDash w14:val="solid"/>
-          <w14:bevel/>
-        </w14:textOutline>
       </w:rPr>
     </w:lvl>
     <w:lvl w:ilvl="1">
@@ -9868,14 +12022,6 @@
         <w:i w:val="0"/>
         <w:sz w:val="56"/>
         <w:szCs w:val="56"/>
-        <w14:shadow w14:blurRad="0" w14:dist="0" w14:dir="0" w14:sx="0" w14:sy="0" w14:kx="0" w14:ky="0" w14:algn="none">
-          <w14:srgbClr w14:val="000000"/>
-        </w14:shadow>
-        <w14:textOutline w14:w="0" w14:cap="rnd" w14:cmpd="sng" w14:algn="ctr">
-          <w14:noFill/>
-          <w14:prstDash w14:val="solid"/>
-          <w14:bevel/>
-        </w14:textOutline>
       </w:rPr>
     </w:lvl>
     <w:lvl w:ilvl="1">
@@ -10017,14 +12163,6 @@
         <w:i w:val="0"/>
         <w:sz w:val="72"/>
         <w:szCs w:val="72"/>
-        <w14:shadow w14:blurRad="0" w14:dist="0" w14:dir="0" w14:sx="0" w14:sy="0" w14:kx="0" w14:ky="0" w14:algn="none">
-          <w14:srgbClr w14:val="000000"/>
-        </w14:shadow>
-        <w14:textOutline w14:w="0" w14:cap="rnd" w14:cmpd="sng" w14:algn="ctr">
-          <w14:noFill/>
-          <w14:prstDash w14:val="solid"/>
-          <w14:bevel/>
-        </w14:textOutline>
       </w:rPr>
     </w:lvl>
     <w:lvl w:ilvl="1">
@@ -10160,14 +12298,6 @@
       <w:rPr>
         <w:rFonts w:ascii="Times New Roman" w:hAnsi="Times New Roman" w:hint="default"/>
         <w:sz w:val="72"/>
-        <w14:shadow w14:blurRad="0" w14:dist="0" w14:dir="0" w14:sx="0" w14:sy="0" w14:kx="0" w14:ky="0" w14:algn="none">
-          <w14:srgbClr w14:val="000000"/>
-        </w14:shadow>
-        <w14:textOutline w14:w="0" w14:cap="rnd" w14:cmpd="sng" w14:algn="ctr">
-          <w14:noFill/>
-          <w14:prstDash w14:val="solid"/>
-          <w14:bevel/>
-        </w14:textOutline>
       </w:rPr>
     </w:lvl>
     <w:lvl w:ilvl="1">
@@ -12219,11 +14349,6 @@
       <w:sz w:val="40"/>
       <w:szCs w:val="40"/>
       <w:lang w:val="sr-Cyrl-RS"/>
-      <w14:shadow w14:blurRad="50800" w14:dist="38100" w14:dir="2700000" w14:sx="100000" w14:sy="100000" w14:kx="0" w14:ky="0" w14:algn="tl">
-        <w14:srgbClr w14:val="000000">
-          <w14:alpha w14:val="60000"/>
-        </w14:srgbClr>
-      </w14:shadow>
     </w:rPr>
   </w:style>
   <w:style w:type="paragraph" w:styleId="Heading2">
@@ -12391,7 +14516,6 @@
   <w:style w:type="character" w:default="1" w:styleId="DefaultParagraphFont">
     <w:name w:val="Default Paragraph Font"/>
     <w:uiPriority w:val="1"/>
-    <w:semiHidden/>
     <w:unhideWhenUsed/>
   </w:style>
   <w:style w:type="table" w:default="1" w:styleId="TableNormal">
@@ -12577,11 +14701,6 @@
       <w:smallCaps/>
       <w:sz w:val="44"/>
       <w:szCs w:val="36"/>
-      <w14:shadow w14:blurRad="50800" w14:dist="38100" w14:dir="2700000" w14:sx="100000" w14:sy="100000" w14:kx="0" w14:ky="0" w14:algn="tl">
-        <w14:srgbClr w14:val="000000">
-          <w14:alpha w14:val="60000"/>
-        </w14:srgbClr>
-      </w14:shadow>
     </w:rPr>
   </w:style>
   <w:style w:type="paragraph" w:customStyle="1" w:styleId="Podnaslovteze">
@@ -12742,9 +14861,6 @@
       <w:smallCaps/>
       <w:sz w:val="28"/>
       <w:szCs w:val="28"/>
-      <w14:shadow w14:blurRad="0" w14:dist="0" w14:dir="0" w14:sx="0" w14:sy="0" w14:kx="0" w14:ky="0" w14:algn="none">
-        <w14:srgbClr w14:val="000000"/>
-      </w14:shadow>
     </w:rPr>
   </w:style>
   <w:style w:type="paragraph" w:customStyle="1" w:styleId="Prilog-IIInivonaslova">

</xml_diff>